<commit_message>
max 16 per pagina naar 40 veranderd in TO
</commit_message>
<xml_diff>
--- a/docs/Technisch Ontwerp.docx
+++ b/docs/Technisch Ontwerp.docx
@@ -116,7 +116,15 @@
                 <w:color w:val="0070C0"/>
                 <w:lang w:val="nl-NL"/>
               </w:rPr>
-              <w:t>Versie: 1.0</w:t>
+              <w:t>Versie: 1.</w:t>
+            </w:r>
+            <w:r>
+              <w:rPr>
+                <w:rFonts w:ascii="Calibri" w:hAnsi="Calibri" w:cs="Calibri"/>
+                <w:color w:val="0070C0"/>
+                <w:lang w:val="nl-NL"/>
+              </w:rPr>
+              <w:t>1</w:t>
             </w:r>
           </w:p>
         </w:tc>
@@ -4987,17 +4995,8 @@
           <w:rFonts w:ascii="Calibri" w:hAnsi="Calibri" w:cs="Calibri"/>
           <w:lang w:val="nl-NL"/>
         </w:rPr>
-        <w:t xml:space="preserve">Database </w:t>
-      </w:r>
-      <w:proofErr w:type="spellStart"/>
-      <w:r>
-        <w:rPr>
-          <w:rFonts w:ascii="Calibri" w:hAnsi="Calibri" w:cs="Calibri"/>
-          <w:lang w:val="nl-NL"/>
-        </w:rPr>
-        <w:t>connection</w:t>
-      </w:r>
-      <w:proofErr w:type="spellEnd"/>
+        <w:t>Database connection</w:t>
+      </w:r>
       <w:r>
         <w:rPr>
           <w:rFonts w:ascii="Calibri" w:hAnsi="Calibri" w:cs="Calibri"/>
@@ -5020,7 +5019,6 @@
           <w:lang w:val="nl-NL"/>
         </w:rPr>
       </w:pPr>
-      <w:proofErr w:type="spellStart"/>
       <w:r>
         <w:rPr>
           <w:rFonts w:ascii="Calibri" w:hAnsi="Calibri" w:cs="Calibri"/>
@@ -5028,7 +5026,6 @@
         </w:rPr>
         <w:t>MySQL</w:t>
       </w:r>
-      <w:proofErr w:type="spellEnd"/>
       <w:r>
         <w:rPr>
           <w:rFonts w:ascii="Calibri" w:hAnsi="Calibri" w:cs="Calibri"/>
@@ -5120,21 +5117,12 @@
           <w:lang w:val="nl-NL"/>
         </w:rPr>
       </w:pPr>
-      <w:proofErr w:type="spellStart"/>
-      <w:r>
-        <w:rPr>
-          <w:rFonts w:ascii="Calibri" w:hAnsi="Calibri" w:cs="Calibri"/>
-          <w:lang w:val="nl-NL"/>
-        </w:rPr>
-        <w:t>Tailwind</w:t>
-      </w:r>
-      <w:proofErr w:type="spellEnd"/>
-      <w:r>
-        <w:rPr>
-          <w:rFonts w:ascii="Calibri" w:hAnsi="Calibri" w:cs="Calibri"/>
-          <w:lang w:val="nl-NL"/>
-        </w:rPr>
-        <w:t xml:space="preserve"> CSS</w:t>
+      <w:r>
+        <w:rPr>
+          <w:rFonts w:ascii="Calibri" w:hAnsi="Calibri" w:cs="Calibri"/>
+          <w:lang w:val="nl-NL"/>
+        </w:rPr>
+        <w:t>Tailwind CSS</w:t>
       </w:r>
       <w:r>
         <w:rPr>
@@ -5158,21 +5146,12 @@
           <w:lang w:val="nl-NL"/>
         </w:rPr>
       </w:pPr>
-      <w:proofErr w:type="spellStart"/>
-      <w:r>
-        <w:rPr>
-          <w:rFonts w:ascii="Calibri" w:hAnsi="Calibri" w:cs="Calibri"/>
-          <w:lang w:val="nl-NL"/>
-        </w:rPr>
-        <w:t>Livewire</w:t>
-      </w:r>
-      <w:proofErr w:type="spellEnd"/>
-      <w:r>
-        <w:rPr>
-          <w:rFonts w:ascii="Calibri" w:hAnsi="Calibri" w:cs="Calibri"/>
-          <w:lang w:val="nl-NL"/>
-        </w:rPr>
-        <w:t>: v2.x</w:t>
+      <w:r>
+        <w:rPr>
+          <w:rFonts w:ascii="Calibri" w:hAnsi="Calibri" w:cs="Calibri"/>
+          <w:lang w:val="nl-NL"/>
+        </w:rPr>
+        <w:t>Livewire: v2.x</w:t>
       </w:r>
     </w:p>
     <w:p>
@@ -5200,7 +5179,6 @@
           <w:lang w:val="nl-NL"/>
         </w:rPr>
       </w:pPr>
-      <w:proofErr w:type="spellStart"/>
       <w:r>
         <w:rPr>
           <w:rFonts w:ascii="Calibri" w:hAnsi="Calibri" w:cs="Calibri"/>
@@ -5208,7 +5186,6 @@
         </w:rPr>
         <w:t>Breeze</w:t>
       </w:r>
-      <w:proofErr w:type="spellEnd"/>
     </w:p>
     <w:p>
       <w:pPr>
@@ -5282,21 +5259,12 @@
         </w:rPr>
       </w:pPr>
       <w:bookmarkStart w:id="7" w:name="_Toc127864112"/>
-      <w:proofErr w:type="spellStart"/>
-      <w:r>
-        <w:rPr>
-          <w:rFonts w:ascii="Calibri" w:hAnsi="Calibri" w:cs="Calibri"/>
-          <w:lang w:val="nl-NL"/>
-        </w:rPr>
-        <w:t>Dependency</w:t>
-      </w:r>
-      <w:proofErr w:type="spellEnd"/>
-      <w:r>
-        <w:rPr>
-          <w:rFonts w:ascii="Calibri" w:hAnsi="Calibri" w:cs="Calibri"/>
-          <w:lang w:val="nl-NL"/>
-        </w:rPr>
-        <w:t xml:space="preserve"> Manager</w:t>
+      <w:r>
+        <w:rPr>
+          <w:rFonts w:ascii="Calibri" w:hAnsi="Calibri" w:cs="Calibri"/>
+          <w:lang w:val="nl-NL"/>
+        </w:rPr>
+        <w:t>Dependency Manager</w:t>
       </w:r>
       <w:bookmarkEnd w:id="7"/>
     </w:p>
@@ -5351,18 +5319,9 @@
           <w:rFonts w:ascii="Calibri" w:hAnsi="Calibri" w:cs="Calibri"/>
           <w:lang w:val="nl-NL"/>
         </w:rPr>
-        <w:t xml:space="preserve"> </w:t>
-      </w:r>
-      <w:proofErr w:type="spellStart"/>
-      <w:r>
-        <w:rPr>
-          <w:rFonts w:ascii="Calibri" w:hAnsi="Calibri" w:cs="Calibri"/>
-          <w:lang w:val="nl-NL"/>
-        </w:rPr>
-        <w:t>style</w:t>
+        <w:t xml:space="preserve"> style</w:t>
       </w:r>
       <w:bookmarkEnd w:id="8"/>
-      <w:proofErr w:type="spellEnd"/>
     </w:p>
     <w:p>
       <w:pPr>
@@ -5378,18 +5337,9 @@
           <w:rFonts w:ascii="Calibri" w:hAnsi="Calibri" w:cs="Calibri"/>
           <w:lang w:val="nl-NL"/>
         </w:rPr>
-        <w:t xml:space="preserve">Case </w:t>
-      </w:r>
-      <w:proofErr w:type="spellStart"/>
-      <w:r>
-        <w:rPr>
-          <w:rFonts w:ascii="Calibri" w:hAnsi="Calibri" w:cs="Calibri"/>
-          <w:lang w:val="nl-NL"/>
-        </w:rPr>
-        <w:t>style</w:t>
+        <w:t>Case style</w:t>
       </w:r>
       <w:bookmarkEnd w:id="9"/>
-      <w:proofErr w:type="spellEnd"/>
     </w:p>
     <w:p>
       <w:pPr>
@@ -5405,7 +5355,6 @@
         </w:rPr>
         <w:t xml:space="preserve">We volgen de Laravel conventie en daarom zullen we voornamelijk met </w:t>
       </w:r>
-      <w:proofErr w:type="spellStart"/>
       <w:r>
         <w:rPr>
           <w:rFonts w:ascii="Calibri" w:hAnsi="Calibri" w:cs="Calibri"/>
@@ -5413,7 +5362,6 @@
         </w:rPr>
         <w:t>camelCasing</w:t>
       </w:r>
-      <w:proofErr w:type="spellEnd"/>
       <w:r>
         <w:rPr>
           <w:rFonts w:ascii="Calibri" w:hAnsi="Calibri" w:cs="Calibri"/>
@@ -5426,17 +5374,8 @@
           <w:rFonts w:ascii="Calibri" w:hAnsi="Calibri" w:cs="Calibri"/>
           <w:lang w:val="nl-NL"/>
         </w:rPr>
-        <w:t xml:space="preserve"> </w:t>
-      </w:r>
-      <w:proofErr w:type="spellStart"/>
-      <w:r>
-        <w:rPr>
-          <w:rFonts w:ascii="Calibri" w:hAnsi="Calibri" w:cs="Calibri"/>
-          <w:lang w:val="nl-NL"/>
-        </w:rPr>
-        <w:t>snake_casing</w:t>
-      </w:r>
-      <w:proofErr w:type="spellEnd"/>
+        <w:t xml:space="preserve"> snake_casing</w:t>
+      </w:r>
       <w:r>
         <w:rPr>
           <w:rFonts w:ascii="Calibri" w:hAnsi="Calibri" w:cs="Calibri"/>
@@ -5480,7 +5419,6 @@
         </w:rPr>
       </w:pPr>
       <w:bookmarkStart w:id="11" w:name="_Toc127864116"/>
-      <w:proofErr w:type="spellStart"/>
       <w:r>
         <w:rPr>
           <w:rFonts w:ascii="Calibri" w:hAnsi="Calibri" w:cs="Calibri"/>
@@ -5489,53 +5427,20 @@
         <w:t>Queries</w:t>
       </w:r>
       <w:bookmarkEnd w:id="11"/>
-      <w:proofErr w:type="spellEnd"/>
-    </w:p>
-    <w:p>
-      <w:pPr>
-        <w:rPr>
-          <w:rFonts w:ascii="Calibri" w:hAnsi="Calibri" w:cs="Calibri"/>
-          <w:lang w:val="nl-NL"/>
-        </w:rPr>
-      </w:pPr>
-      <w:r>
-        <w:rPr>
-          <w:rFonts w:ascii="Calibri" w:hAnsi="Calibri" w:cs="Calibri"/>
-          <w:lang w:val="nl-NL"/>
-        </w:rPr>
-        <w:t xml:space="preserve">Bij </w:t>
-      </w:r>
-      <w:proofErr w:type="spellStart"/>
-      <w:r>
-        <w:rPr>
-          <w:rFonts w:ascii="Calibri" w:hAnsi="Calibri" w:cs="Calibri"/>
-          <w:lang w:val="nl-NL"/>
-        </w:rPr>
-        <w:t>queries</w:t>
-      </w:r>
-      <w:proofErr w:type="spellEnd"/>
-      <w:r>
-        <w:rPr>
-          <w:rFonts w:ascii="Calibri" w:hAnsi="Calibri" w:cs="Calibri"/>
-          <w:lang w:val="nl-NL"/>
-        </w:rPr>
-        <w:t xml:space="preserve"> word de functie ‘-&gt;</w:t>
-      </w:r>
-      <w:proofErr w:type="spellStart"/>
-      <w:r>
-        <w:rPr>
-          <w:rFonts w:ascii="Calibri" w:hAnsi="Calibri" w:cs="Calibri"/>
-          <w:lang w:val="nl-NL"/>
-        </w:rPr>
-        <w:t>whereRaw</w:t>
-      </w:r>
-      <w:proofErr w:type="spellEnd"/>
-      <w:r>
-        <w:rPr>
-          <w:rFonts w:ascii="Calibri" w:hAnsi="Calibri" w:cs="Calibri"/>
-          <w:lang w:val="nl-NL"/>
-        </w:rPr>
-        <w:t>()</w:t>
+    </w:p>
+    <w:p>
+      <w:pPr>
+        <w:rPr>
+          <w:rFonts w:ascii="Calibri" w:hAnsi="Calibri" w:cs="Calibri"/>
+          <w:lang w:val="nl-NL"/>
+        </w:rPr>
+      </w:pPr>
+      <w:r>
+        <w:rPr>
+          <w:rFonts w:ascii="Calibri" w:hAnsi="Calibri" w:cs="Calibri"/>
+          <w:lang w:val="nl-NL"/>
+        </w:rPr>
+        <w:t>Bij queries word de functie ‘-&gt;whereRaw()</w:t>
       </w:r>
       <w:r>
         <w:rPr>
@@ -5568,21 +5473,12 @@
         </w:rPr>
       </w:pPr>
       <w:bookmarkStart w:id="12" w:name="_Toc127864117"/>
-      <w:proofErr w:type="spellStart"/>
-      <w:r>
-        <w:rPr>
-          <w:rFonts w:ascii="Calibri" w:hAnsi="Calibri" w:cs="Calibri"/>
-          <w:lang w:val="nl-NL"/>
-        </w:rPr>
-        <w:t>eval</w:t>
-      </w:r>
-      <w:proofErr w:type="spellEnd"/>
-      <w:r>
-        <w:rPr>
-          <w:rFonts w:ascii="Calibri" w:hAnsi="Calibri" w:cs="Calibri"/>
-          <w:lang w:val="nl-NL"/>
-        </w:rPr>
-        <w:t>()</w:t>
+      <w:r>
+        <w:rPr>
+          <w:rFonts w:ascii="Calibri" w:hAnsi="Calibri" w:cs="Calibri"/>
+          <w:lang w:val="nl-NL"/>
+        </w:rPr>
+        <w:t>eval()</w:t>
       </w:r>
       <w:bookmarkEnd w:id="12"/>
     </w:p>
@@ -5599,55 +5495,7 @@
           <w:rFonts w:ascii="Calibri" w:hAnsi="Calibri" w:cs="Calibri"/>
           <w:lang w:val="nl-NL"/>
         </w:rPr>
-        <w:t>‘</w:t>
-      </w:r>
-      <w:proofErr w:type="spellStart"/>
-      <w:r>
-        <w:rPr>
-          <w:rFonts w:ascii="Calibri" w:hAnsi="Calibri" w:cs="Calibri"/>
-          <w:lang w:val="nl-NL"/>
-        </w:rPr>
-        <w:t>eval</w:t>
-      </w:r>
-      <w:proofErr w:type="spellEnd"/>
-      <w:r>
-        <w:rPr>
-          <w:rFonts w:ascii="Calibri" w:hAnsi="Calibri" w:cs="Calibri"/>
-          <w:lang w:val="nl-NL"/>
-        </w:rPr>
-        <w:t xml:space="preserve">()’ is een functie waarbij je met een </w:t>
-      </w:r>
-      <w:proofErr w:type="spellStart"/>
-      <w:r>
-        <w:rPr>
-          <w:rFonts w:ascii="Calibri" w:hAnsi="Calibri" w:cs="Calibri"/>
-          <w:lang w:val="nl-NL"/>
-        </w:rPr>
-        <w:t>variable</w:t>
-      </w:r>
-      <w:proofErr w:type="spellEnd"/>
-      <w:r>
-        <w:rPr>
-          <w:rFonts w:ascii="Calibri" w:hAnsi="Calibri" w:cs="Calibri"/>
-          <w:lang w:val="nl-NL"/>
-        </w:rPr>
-        <w:t xml:space="preserve"> </w:t>
-      </w:r>
-      <w:proofErr w:type="spellStart"/>
-      <w:r>
-        <w:rPr>
-          <w:rFonts w:ascii="Calibri" w:hAnsi="Calibri" w:cs="Calibri"/>
-          <w:lang w:val="nl-NL"/>
-        </w:rPr>
-        <w:t>php</w:t>
-      </w:r>
-      <w:proofErr w:type="spellEnd"/>
-      <w:r>
-        <w:rPr>
-          <w:rFonts w:ascii="Calibri" w:hAnsi="Calibri" w:cs="Calibri"/>
-          <w:lang w:val="nl-NL"/>
-        </w:rPr>
-        <w:t xml:space="preserve"> code kunnen runnen, hier </w:t>
+        <w:t xml:space="preserve">‘eval()’ is een functie waarbij je met een variable php code kunnen runnen, hier </w:t>
       </w:r>
       <w:r>
         <w:rPr>
@@ -5721,7 +5569,6 @@
         </w:rPr>
       </w:pPr>
       <w:bookmarkStart w:id="14" w:name="_Toc127864119"/>
-      <w:proofErr w:type="spellStart"/>
       <w:r>
         <w:rPr>
           <w:rFonts w:ascii="Calibri" w:hAnsi="Calibri" w:cs="Calibri"/>
@@ -5730,7 +5577,6 @@
         <w:t>Layout</w:t>
       </w:r>
       <w:bookmarkEnd w:id="14"/>
-      <w:proofErr w:type="spellEnd"/>
     </w:p>
     <w:p>
       <w:pPr>
@@ -5762,23 +5608,7 @@
           <w:rFonts w:ascii="Calibri" w:hAnsi="Calibri" w:cs="Calibri"/>
           <w:lang w:val="nl-NL"/>
         </w:rPr>
-        <w:t xml:space="preserve">Op elke pagina wordt de </w:t>
-      </w:r>
-      <w:proofErr w:type="spellStart"/>
-      <w:r>
-        <w:rPr>
-          <w:rFonts w:ascii="Calibri" w:hAnsi="Calibri" w:cs="Calibri"/>
-          <w:lang w:val="nl-NL"/>
-        </w:rPr>
-        <w:t>footer</w:t>
-      </w:r>
-      <w:proofErr w:type="spellEnd"/>
-      <w:r>
-        <w:rPr>
-          <w:rFonts w:ascii="Calibri" w:hAnsi="Calibri" w:cs="Calibri"/>
-          <w:lang w:val="nl-NL"/>
-        </w:rPr>
-        <w:t xml:space="preserve"> met het logo, zoekbalk en account info getoond.</w:t>
+        <w:t>Op elke pagina wordt de footer met het logo, zoekbalk en account info getoond.</w:t>
       </w:r>
       <w:r>
         <w:rPr>
@@ -5904,47 +5734,13 @@
           </wp:anchor>
         </w:drawing>
       </w:r>
-      <w:proofErr w:type="spellStart"/>
-      <w:r>
-        <w:rPr>
-          <w:rFonts w:ascii="Calibri" w:hAnsi="Calibri" w:cs="Calibri"/>
-          <w:lang w:val="nl-NL"/>
-        </w:rPr>
-        <w:t>EncType</w:t>
-      </w:r>
-      <w:proofErr w:type="spellEnd"/>
-      <w:r>
-        <w:rPr>
-          <w:rFonts w:ascii="Calibri" w:hAnsi="Calibri" w:cs="Calibri"/>
-          <w:lang w:val="nl-NL"/>
-        </w:rPr>
-        <w:t xml:space="preserve">: </w:t>
-      </w:r>
-      <w:proofErr w:type="spellStart"/>
-      <w:r>
-        <w:rPr>
-          <w:rFonts w:ascii="Calibri" w:hAnsi="Calibri" w:cs="Calibri"/>
-          <w:lang w:val="nl-NL"/>
-        </w:rPr>
-        <w:t>text</w:t>
-      </w:r>
-      <w:proofErr w:type="spellEnd"/>
-      <w:r>
-        <w:rPr>
-          <w:rFonts w:ascii="Calibri" w:hAnsi="Calibri" w:cs="Calibri"/>
-          <w:lang w:val="nl-NL"/>
-        </w:rPr>
-        <w:t>/</w:t>
-      </w:r>
-      <w:proofErr w:type="spellStart"/>
-      <w:r>
-        <w:rPr>
-          <w:rFonts w:ascii="Calibri" w:hAnsi="Calibri" w:cs="Calibri"/>
-          <w:lang w:val="nl-NL"/>
-        </w:rPr>
-        <w:t>plain</w:t>
-      </w:r>
-      <w:proofErr w:type="spellEnd"/>
+      <w:r>
+        <w:rPr>
+          <w:rFonts w:ascii="Calibri" w:hAnsi="Calibri" w:cs="Calibri"/>
+          <w:lang w:val="nl-NL"/>
+        </w:rPr>
+        <w:t>EncType: text/plain</w:t>
+      </w:r>
     </w:p>
     <w:p>
       <w:pPr>
@@ -6018,15 +5814,57 @@
         </w:rPr>
       </w:pPr>
       <w:bookmarkStart w:id="18" w:name="_Toc127864123"/>
-      <w:proofErr w:type="spellStart"/>
-      <w:r>
-        <w:rPr>
-          <w:rFonts w:ascii="Calibri" w:hAnsi="Calibri" w:cs="Calibri"/>
-          <w:lang w:val="nl-NL"/>
-        </w:rPr>
-        <w:t>Featured</w:t>
-      </w:r>
-      <w:proofErr w:type="spellEnd"/>
+      <w:r>
+        <w:rPr>
+          <w:rFonts w:ascii="Calibri" w:hAnsi="Calibri" w:cs="Calibri"/>
+          <w:lang w:val="nl-NL"/>
+        </w:rPr>
+        <w:t xml:space="preserve">Featured </w:t>
+      </w:r>
+      <w:r>
+        <w:rPr>
+          <w:rFonts w:ascii="Calibri" w:hAnsi="Calibri" w:cs="Calibri"/>
+          <w:lang w:val="nl-NL"/>
+        </w:rPr>
+        <w:t>drinks</w:t>
+      </w:r>
+      <w:bookmarkEnd w:id="18"/>
+    </w:p>
+    <w:p>
+      <w:pPr>
+        <w:rPr>
+          <w:rFonts w:ascii="Calibri" w:hAnsi="Calibri" w:cs="Calibri"/>
+          <w:lang w:val="nl-NL"/>
+        </w:rPr>
+      </w:pPr>
+      <w:r>
+        <w:rPr>
+          <w:rFonts w:ascii="Calibri" w:hAnsi="Calibri" w:cs="Calibri"/>
+          <w:lang w:val="nl-NL"/>
+        </w:rPr>
+        <w:t xml:space="preserve">De acht eerst geselecteerde </w:t>
+      </w:r>
+      <w:r>
+        <w:rPr>
+          <w:rFonts w:ascii="Calibri" w:hAnsi="Calibri" w:cs="Calibri"/>
+          <w:lang w:val="nl-NL"/>
+        </w:rPr>
+        <w:t>dranken</w:t>
+      </w:r>
+      <w:r>
+        <w:rPr>
+          <w:rFonts w:ascii="Calibri" w:hAnsi="Calibri" w:cs="Calibri"/>
+          <w:lang w:val="nl-NL"/>
+        </w:rPr>
+        <w:t xml:space="preserve"> die featured is volgens de </w:t>
+      </w:r>
+      <w:r>
+        <w:rPr>
+          <w:rFonts w:ascii="Calibri" w:hAnsi="Calibri" w:cs="Calibri"/>
+          <w:lang w:val="nl-NL"/>
+        </w:rPr>
+        <w:t>featured</w:t>
+      </w:r>
       <w:r>
         <w:rPr>
           <w:rFonts w:ascii="Calibri" w:hAnsi="Calibri" w:cs="Calibri"/>
@@ -6039,23 +5877,29 @@
           <w:rFonts w:ascii="Calibri" w:hAnsi="Calibri" w:cs="Calibri"/>
           <w:lang w:val="nl-NL"/>
         </w:rPr>
-        <w:t>drinks</w:t>
-      </w:r>
-      <w:bookmarkEnd w:id="18"/>
-    </w:p>
-    <w:p>
-      <w:pPr>
-        <w:rPr>
-          <w:rFonts w:ascii="Calibri" w:hAnsi="Calibri" w:cs="Calibri"/>
-          <w:lang w:val="nl-NL"/>
-        </w:rPr>
-      </w:pPr>
-      <w:r>
-        <w:rPr>
-          <w:rFonts w:ascii="Calibri" w:hAnsi="Calibri" w:cs="Calibri"/>
-          <w:lang w:val="nl-NL"/>
-        </w:rPr>
-        <w:t xml:space="preserve">De acht eerst geselecteerde </w:t>
+        <w:t>b</w:t>
+      </w:r>
+      <w:r>
+        <w:rPr>
+          <w:rFonts w:ascii="Calibri" w:hAnsi="Calibri" w:cs="Calibri"/>
+          <w:lang w:val="nl-NL"/>
+        </w:rPr>
+        <w:t>oolean in de database.</w:t>
+      </w:r>
+    </w:p>
+    <w:p>
+      <w:pPr>
+        <w:rPr>
+          <w:rFonts w:ascii="Calibri" w:hAnsi="Calibri" w:cs="Calibri"/>
+          <w:lang w:val="nl-NL"/>
+        </w:rPr>
+      </w:pPr>
+      <w:r>
+        <w:rPr>
+          <w:rFonts w:ascii="Calibri" w:hAnsi="Calibri" w:cs="Calibri"/>
+          <w:lang w:val="nl-NL"/>
+        </w:rPr>
+        <w:t xml:space="preserve">De </w:t>
       </w:r>
       <w:r>
         <w:rPr>
@@ -6069,77 +5913,39 @@
           <w:rFonts w:ascii="Calibri" w:hAnsi="Calibri" w:cs="Calibri"/>
           <w:lang w:val="nl-NL"/>
         </w:rPr>
-        <w:t xml:space="preserve"> die </w:t>
-      </w:r>
-      <w:proofErr w:type="spellStart"/>
-      <w:r>
-        <w:rPr>
-          <w:rFonts w:ascii="Calibri" w:hAnsi="Calibri" w:cs="Calibri"/>
-          <w:lang w:val="nl-NL"/>
-        </w:rPr>
-        <w:t>featured</w:t>
-      </w:r>
-      <w:proofErr w:type="spellEnd"/>
-      <w:r>
-        <w:rPr>
-          <w:rFonts w:ascii="Calibri" w:hAnsi="Calibri" w:cs="Calibri"/>
-          <w:lang w:val="nl-NL"/>
-        </w:rPr>
-        <w:t xml:space="preserve"> is volgens de </w:t>
-      </w:r>
-      <w:proofErr w:type="spellStart"/>
-      <w:r>
-        <w:rPr>
-          <w:rFonts w:ascii="Calibri" w:hAnsi="Calibri" w:cs="Calibri"/>
-          <w:lang w:val="nl-NL"/>
-        </w:rPr>
-        <w:t>featured</w:t>
-      </w:r>
-      <w:proofErr w:type="spellEnd"/>
-      <w:r>
-        <w:rPr>
-          <w:rFonts w:ascii="Calibri" w:hAnsi="Calibri" w:cs="Calibri"/>
-          <w:lang w:val="nl-NL"/>
-        </w:rPr>
-        <w:t xml:space="preserve"> </w:t>
-      </w:r>
-      <w:proofErr w:type="spellStart"/>
-      <w:r>
-        <w:rPr>
-          <w:rFonts w:ascii="Calibri" w:hAnsi="Calibri" w:cs="Calibri"/>
-          <w:lang w:val="nl-NL"/>
-        </w:rPr>
-        <w:t>b</w:t>
-      </w:r>
-      <w:r>
-        <w:rPr>
-          <w:rFonts w:ascii="Calibri" w:hAnsi="Calibri" w:cs="Calibri"/>
-          <w:lang w:val="nl-NL"/>
-        </w:rPr>
-        <w:t>oolean</w:t>
-      </w:r>
-      <w:proofErr w:type="spellEnd"/>
-      <w:r>
-        <w:rPr>
-          <w:rFonts w:ascii="Calibri" w:hAnsi="Calibri" w:cs="Calibri"/>
-          <w:lang w:val="nl-NL"/>
-        </w:rPr>
-        <w:t xml:space="preserve"> in de database.</w:t>
-      </w:r>
-    </w:p>
-    <w:p>
-      <w:pPr>
-        <w:rPr>
-          <w:rFonts w:ascii="Calibri" w:hAnsi="Calibri" w:cs="Calibri"/>
-          <w:lang w:val="nl-NL"/>
-        </w:rPr>
-      </w:pPr>
-      <w:r>
-        <w:rPr>
-          <w:rFonts w:ascii="Calibri" w:hAnsi="Calibri" w:cs="Calibri"/>
-          <w:lang w:val="nl-NL"/>
-        </w:rPr>
-        <w:t xml:space="preserve">De </w:t>
+        <w:t xml:space="preserve"> worden getoond 4 per rij.</w:t>
+      </w:r>
+    </w:p>
+    <w:p>
+      <w:pPr>
+        <w:rPr>
+          <w:rFonts w:ascii="Calibri" w:hAnsi="Calibri" w:cs="Calibri"/>
+          <w:lang w:val="nl-NL"/>
+        </w:rPr>
+      </w:pPr>
+      <w:r>
+        <w:rPr>
+          <w:rFonts w:ascii="Calibri" w:hAnsi="Calibri" w:cs="Calibri"/>
+          <w:lang w:val="nl-NL"/>
+        </w:rPr>
+        <w:t>Note: Featured is in dit project random gegenereerd.</w:t>
+      </w:r>
+    </w:p>
+    <w:p>
+      <w:pPr>
+        <w:pStyle w:val="Kop3"/>
+        <w:rPr>
+          <w:rFonts w:ascii="Calibri" w:hAnsi="Calibri" w:cs="Calibri"/>
+          <w:lang w:val="nl-NL"/>
+        </w:rPr>
+      </w:pPr>
+      <w:bookmarkStart w:id="19" w:name="_Toc127864124"/>
+      <w:r>
+        <w:rPr>
+          <w:rFonts w:ascii="Calibri" w:hAnsi="Calibri" w:cs="Calibri"/>
+          <w:lang w:val="nl-NL"/>
+        </w:rPr>
+        <w:t xml:space="preserve">Willekeurige </w:t>
       </w:r>
       <w:r>
         <w:rPr>
@@ -6148,69 +5954,21 @@
         </w:rPr>
         <w:t>dranken</w:t>
       </w:r>
-      <w:r>
-        <w:rPr>
-          <w:rFonts w:ascii="Calibri" w:hAnsi="Calibri" w:cs="Calibri"/>
-          <w:lang w:val="nl-NL"/>
-        </w:rPr>
-        <w:t xml:space="preserve"> worden getoond 4 per rij.</w:t>
-      </w:r>
-    </w:p>
-    <w:p>
-      <w:pPr>
-        <w:rPr>
-          <w:rFonts w:ascii="Calibri" w:hAnsi="Calibri" w:cs="Calibri"/>
-          <w:lang w:val="nl-NL"/>
-        </w:rPr>
-      </w:pPr>
-      <w:proofErr w:type="spellStart"/>
-      <w:r>
-        <w:rPr>
-          <w:rFonts w:ascii="Calibri" w:hAnsi="Calibri" w:cs="Calibri"/>
-          <w:lang w:val="nl-NL"/>
-        </w:rPr>
-        <w:t>Note</w:t>
-      </w:r>
-      <w:proofErr w:type="spellEnd"/>
-      <w:r>
-        <w:rPr>
-          <w:rFonts w:ascii="Calibri" w:hAnsi="Calibri" w:cs="Calibri"/>
-          <w:lang w:val="nl-NL"/>
-        </w:rPr>
-        <w:t xml:space="preserve">: </w:t>
-      </w:r>
-      <w:proofErr w:type="spellStart"/>
-      <w:r>
-        <w:rPr>
-          <w:rFonts w:ascii="Calibri" w:hAnsi="Calibri" w:cs="Calibri"/>
-          <w:lang w:val="nl-NL"/>
-        </w:rPr>
-        <w:t>Featured</w:t>
-      </w:r>
-      <w:proofErr w:type="spellEnd"/>
-      <w:r>
-        <w:rPr>
-          <w:rFonts w:ascii="Calibri" w:hAnsi="Calibri" w:cs="Calibri"/>
-          <w:lang w:val="nl-NL"/>
-        </w:rPr>
-        <w:t xml:space="preserve"> is in dit project random gegenereerd.</w:t>
-      </w:r>
-    </w:p>
-    <w:p>
-      <w:pPr>
-        <w:pStyle w:val="Kop3"/>
-        <w:rPr>
-          <w:rFonts w:ascii="Calibri" w:hAnsi="Calibri" w:cs="Calibri"/>
-          <w:lang w:val="nl-NL"/>
-        </w:rPr>
-      </w:pPr>
-      <w:bookmarkStart w:id="19" w:name="_Toc127864124"/>
-      <w:r>
-        <w:rPr>
-          <w:rFonts w:ascii="Calibri" w:hAnsi="Calibri" w:cs="Calibri"/>
-          <w:lang w:val="nl-NL"/>
-        </w:rPr>
-        <w:t xml:space="preserve">Willekeurige </w:t>
+      <w:bookmarkEnd w:id="19"/>
+    </w:p>
+    <w:p>
+      <w:pPr>
+        <w:rPr>
+          <w:rFonts w:ascii="Calibri" w:hAnsi="Calibri" w:cs="Calibri"/>
+          <w:lang w:val="nl-NL"/>
+        </w:rPr>
+      </w:pPr>
+      <w:r>
+        <w:rPr>
+          <w:rFonts w:ascii="Calibri" w:hAnsi="Calibri" w:cs="Calibri"/>
+          <w:lang w:val="nl-NL"/>
+        </w:rPr>
+        <w:t xml:space="preserve">Ook worden er 8 willekeurige </w:t>
       </w:r>
       <w:r>
         <w:rPr>
@@ -6219,29 +5977,6 @@
         </w:rPr>
         <w:t>dranken</w:t>
       </w:r>
-      <w:bookmarkEnd w:id="19"/>
-    </w:p>
-    <w:p>
-      <w:pPr>
-        <w:rPr>
-          <w:rFonts w:ascii="Calibri" w:hAnsi="Calibri" w:cs="Calibri"/>
-          <w:lang w:val="nl-NL"/>
-        </w:rPr>
-      </w:pPr>
-      <w:r>
-        <w:rPr>
-          <w:rFonts w:ascii="Calibri" w:hAnsi="Calibri" w:cs="Calibri"/>
-          <w:lang w:val="nl-NL"/>
-        </w:rPr>
-        <w:t xml:space="preserve">Ook worden er 8 willekeurige </w:t>
-      </w:r>
-      <w:r>
-        <w:rPr>
-          <w:rFonts w:ascii="Calibri" w:hAnsi="Calibri" w:cs="Calibri"/>
-          <w:lang w:val="nl-NL"/>
-        </w:rPr>
-        <w:t>dranken</w:t>
-      </w:r>
       <w:r>
         <w:rPr>
           <w:rFonts w:ascii="Calibri" w:hAnsi="Calibri" w:cs="Calibri"/>
@@ -6256,7 +5991,6 @@
         </w:rPr>
         <w:t>‘</w:t>
       </w:r>
-      <w:proofErr w:type="spellStart"/>
       <w:r>
         <w:rPr>
           <w:rFonts w:ascii="Calibri" w:hAnsi="Calibri" w:cs="Calibri"/>
@@ -6264,7 +5998,6 @@
         </w:rPr>
         <w:t>inRandomOrder</w:t>
       </w:r>
-      <w:proofErr w:type="spellEnd"/>
       <w:r>
         <w:rPr>
           <w:rFonts w:ascii="Calibri" w:hAnsi="Calibri" w:cs="Calibri"/>
@@ -6748,23 +6481,7 @@
           <w:rFonts w:ascii="Calibri" w:hAnsi="Calibri" w:cs="Calibri"/>
           <w:lang w:val="nl-NL"/>
         </w:rPr>
-        <w:t>Om de hoeveelheid resultaten te ontvangen gebruik je de ‘</w:t>
-      </w:r>
-      <w:proofErr w:type="spellStart"/>
-      <w:r>
-        <w:rPr>
-          <w:rFonts w:ascii="Calibri" w:hAnsi="Calibri" w:cs="Calibri"/>
-          <w:lang w:val="nl-NL"/>
-        </w:rPr>
-        <w:t>count</w:t>
-      </w:r>
-      <w:proofErr w:type="spellEnd"/>
-      <w:r>
-        <w:rPr>
-          <w:rFonts w:ascii="Calibri" w:hAnsi="Calibri" w:cs="Calibri"/>
-          <w:lang w:val="nl-NL"/>
-        </w:rPr>
-        <w:t>()’ functie om gemakkelijk de hoeveelheid te krijgen dat in de array zit.</w:t>
+        <w:t>Om de hoeveelheid resultaten te ontvangen gebruik je de ‘count()’ functie om gemakkelijk de hoeveelheid te krijgen dat in de array zit.</w:t>
       </w:r>
     </w:p>
     <w:p>
@@ -6876,23 +6593,7 @@
           <w:rFonts w:ascii="Calibri" w:hAnsi="Calibri" w:cs="Calibri"/>
           <w:lang w:val="nl-NL"/>
         </w:rPr>
-        <w:t xml:space="preserve"> te tonen maken we gebruik van een </w:t>
-      </w:r>
-      <w:proofErr w:type="spellStart"/>
-      <w:r>
-        <w:rPr>
-          <w:rFonts w:ascii="Calibri" w:hAnsi="Calibri" w:cs="Calibri"/>
-          <w:lang w:val="nl-NL"/>
-        </w:rPr>
-        <w:t>foreach</w:t>
-      </w:r>
-      <w:proofErr w:type="spellEnd"/>
-      <w:r>
-        <w:rPr>
-          <w:rFonts w:ascii="Calibri" w:hAnsi="Calibri" w:cs="Calibri"/>
-          <w:lang w:val="nl-NL"/>
-        </w:rPr>
-        <w:t xml:space="preserve"> loop. </w:t>
+        <w:t xml:space="preserve"> te tonen maken we gebruik van een foreach loop. </w:t>
       </w:r>
     </w:p>
     <w:p>
@@ -7931,21 +7632,12 @@
         </w:rPr>
         <w:t xml:space="preserve"> de alfabet array gebruiken we nu een </w:t>
       </w:r>
-      <w:proofErr w:type="spellStart"/>
-      <w:r>
-        <w:rPr>
-          <w:rFonts w:ascii="Calibri" w:hAnsi="Calibri" w:cs="Calibri"/>
-          <w:lang w:val="nl-NL"/>
-        </w:rPr>
-        <w:t>foreach</w:t>
-      </w:r>
-      <w:proofErr w:type="spellEnd"/>
-      <w:r>
-        <w:rPr>
-          <w:rFonts w:ascii="Calibri" w:hAnsi="Calibri" w:cs="Calibri"/>
-          <w:lang w:val="nl-NL"/>
-        </w:rPr>
-        <w:t xml:space="preserve"> loop. In deze loop ontvangen we de </w:t>
+      <w:r>
+        <w:rPr>
+          <w:rFonts w:ascii="Calibri" w:hAnsi="Calibri" w:cs="Calibri"/>
+          <w:lang w:val="nl-NL"/>
+        </w:rPr>
+        <w:t xml:space="preserve">foreach loop. In deze loop ontvangen we de </w:t>
       </w:r>
       <w:r>
         <w:rPr>
@@ -8186,23 +7878,7 @@
           <w:rFonts w:ascii="Calibri" w:hAnsi="Calibri" w:cs="Calibri"/>
           <w:lang w:val="nl-NL"/>
         </w:rPr>
-        <w:t xml:space="preserve">Hierbij gebruiken we weer een </w:t>
-      </w:r>
-      <w:proofErr w:type="spellStart"/>
-      <w:r>
-        <w:rPr>
-          <w:rFonts w:ascii="Calibri" w:hAnsi="Calibri" w:cs="Calibri"/>
-          <w:lang w:val="nl-NL"/>
-        </w:rPr>
-        <w:t>foreach</w:t>
-      </w:r>
-      <w:proofErr w:type="spellEnd"/>
-      <w:r>
-        <w:rPr>
-          <w:rFonts w:ascii="Calibri" w:hAnsi="Calibri" w:cs="Calibri"/>
-          <w:lang w:val="nl-NL"/>
-        </w:rPr>
-        <w:t xml:space="preserve"> loop die door alle nieuwe ingrediëntnamen loopt. In deze loop zoeken we de data van het ingrediënt vanuit de API. Deze data doen we vervolgens in een nieuwe </w:t>
+        <w:t xml:space="preserve">Hierbij gebruiken we weer een foreach loop die door alle nieuwe ingrediëntnamen loopt. In deze loop zoeken we de data van het ingrediënt vanuit de API. Deze data doen we vervolgens in een nieuwe </w:t>
       </w:r>
       <w:r>
         <w:rPr>
@@ -8234,96 +7910,23 @@
           <w:rFonts w:ascii="Calibri" w:hAnsi="Calibri" w:cs="Calibri"/>
           <w:lang w:val="nl-NL"/>
         </w:rPr>
-        <w:t xml:space="preserve">De </w:t>
-      </w:r>
-      <w:proofErr w:type="spellStart"/>
-      <w:r>
-        <w:rPr>
-          <w:rFonts w:ascii="Calibri" w:hAnsi="Calibri" w:cs="Calibri"/>
-          <w:lang w:val="nl-NL"/>
-        </w:rPr>
-        <w:t>measures</w:t>
+        <w:t>De measures</w:t>
       </w:r>
       <w:bookmarkEnd w:id="42"/>
-      <w:proofErr w:type="spellEnd"/>
-    </w:p>
-    <w:p>
-      <w:pPr>
-        <w:rPr>
-          <w:rFonts w:ascii="Calibri" w:hAnsi="Calibri" w:cs="Calibri"/>
-          <w:lang w:val="nl-NL"/>
-        </w:rPr>
-      </w:pPr>
-      <w:r>
-        <w:rPr>
-          <w:rFonts w:ascii="Calibri" w:hAnsi="Calibri" w:cs="Calibri"/>
-          <w:lang w:val="nl-NL"/>
-        </w:rPr>
-        <w:t xml:space="preserve">In de API wordt er gewerkt met </w:t>
-      </w:r>
-      <w:proofErr w:type="spellStart"/>
-      <w:r>
-        <w:rPr>
-          <w:rFonts w:ascii="Calibri" w:hAnsi="Calibri" w:cs="Calibri"/>
-          <w:lang w:val="nl-NL"/>
-        </w:rPr>
-        <w:t>oz</w:t>
-      </w:r>
-      <w:proofErr w:type="spellEnd"/>
-      <w:r>
-        <w:rPr>
-          <w:rFonts w:ascii="Calibri" w:hAnsi="Calibri" w:cs="Calibri"/>
-          <w:lang w:val="nl-NL"/>
-        </w:rPr>
-        <w:t xml:space="preserve"> en cups, dit moeten we standaard omrekenen naar alleen </w:t>
-      </w:r>
-      <w:proofErr w:type="spellStart"/>
-      <w:r>
-        <w:rPr>
-          <w:rFonts w:ascii="Calibri" w:hAnsi="Calibri" w:cs="Calibri"/>
-          <w:lang w:val="nl-NL"/>
-        </w:rPr>
-        <w:t>mL</w:t>
-      </w:r>
-      <w:proofErr w:type="spellEnd"/>
-      <w:r>
-        <w:rPr>
-          <w:rFonts w:ascii="Calibri" w:hAnsi="Calibri" w:cs="Calibri"/>
-          <w:lang w:val="nl-NL"/>
-        </w:rPr>
-        <w:t xml:space="preserve">. Daarom kijken we eerst of de </w:t>
-      </w:r>
-      <w:proofErr w:type="spellStart"/>
-      <w:r>
-        <w:rPr>
-          <w:rFonts w:ascii="Calibri" w:hAnsi="Calibri" w:cs="Calibri"/>
-          <w:lang w:val="nl-NL"/>
-        </w:rPr>
-        <w:t>measure</w:t>
-      </w:r>
-      <w:proofErr w:type="spellEnd"/>
-      <w:r>
-        <w:rPr>
-          <w:rFonts w:ascii="Calibri" w:hAnsi="Calibri" w:cs="Calibri"/>
-          <w:lang w:val="nl-NL"/>
-        </w:rPr>
-        <w:t xml:space="preserve"> in cups of </w:t>
-      </w:r>
-      <w:proofErr w:type="spellStart"/>
-      <w:r>
-        <w:rPr>
-          <w:rFonts w:ascii="Calibri" w:hAnsi="Calibri" w:cs="Calibri"/>
-          <w:lang w:val="nl-NL"/>
-        </w:rPr>
-        <w:t>oz</w:t>
-      </w:r>
-      <w:proofErr w:type="spellEnd"/>
-      <w:r>
-        <w:rPr>
-          <w:rFonts w:ascii="Calibri" w:hAnsi="Calibri" w:cs="Calibri"/>
-          <w:lang w:val="nl-NL"/>
-        </w:rPr>
-        <w:t xml:space="preserve"> is berekend, en op basis daarvan gebruiken we de juiste berekening om het neer milliliter te berekenen.</w:t>
+    </w:p>
+    <w:p>
+      <w:pPr>
+        <w:rPr>
+          <w:rFonts w:ascii="Calibri" w:hAnsi="Calibri" w:cs="Calibri"/>
+          <w:lang w:val="nl-NL"/>
+        </w:rPr>
+      </w:pPr>
+      <w:r>
+        <w:rPr>
+          <w:rFonts w:ascii="Calibri" w:hAnsi="Calibri" w:cs="Calibri"/>
+          <w:lang w:val="nl-NL"/>
+        </w:rPr>
+        <w:t>In de API wordt er gewerkt met oz en cups, dit moeten we standaard omrekenen naar alleen mL. Daarom kijken we eerst of de measure in cups of oz is berekend, en op basis daarvan gebruiken we de juiste berekening om het neer milliliter te berekenen.</w:t>
       </w:r>
     </w:p>
     <w:p>
@@ -8406,39 +8009,7 @@
           <w:rFonts w:ascii="Calibri" w:hAnsi="Calibri" w:cs="Calibri"/>
           <w:lang w:val="nl-NL"/>
         </w:rPr>
-        <w:t xml:space="preserve"> geüpdatet die het desbetreffende bevat. Bij de ingrediënten </w:t>
-      </w:r>
-      <w:proofErr w:type="spellStart"/>
-      <w:r>
-        <w:rPr>
-          <w:rFonts w:ascii="Calibri" w:hAnsi="Calibri" w:cs="Calibri"/>
-          <w:lang w:val="nl-NL"/>
-        </w:rPr>
-        <w:t>attachen</w:t>
-      </w:r>
-      <w:proofErr w:type="spellEnd"/>
-      <w:r>
-        <w:rPr>
-          <w:rFonts w:ascii="Calibri" w:hAnsi="Calibri" w:cs="Calibri"/>
-          <w:lang w:val="nl-NL"/>
-        </w:rPr>
-        <w:t xml:space="preserve"> we de cocktail, en bij de andere twee updaten de desbetreffende column. Die eerst de naam had, maar nu het </w:t>
-      </w:r>
-      <w:proofErr w:type="spellStart"/>
-      <w:r>
-        <w:rPr>
-          <w:rFonts w:ascii="Calibri" w:hAnsi="Calibri" w:cs="Calibri"/>
-          <w:lang w:val="nl-NL"/>
-        </w:rPr>
-        <w:t>id</w:t>
-      </w:r>
-      <w:proofErr w:type="spellEnd"/>
-      <w:r>
-        <w:rPr>
-          <w:rFonts w:ascii="Calibri" w:hAnsi="Calibri" w:cs="Calibri"/>
-          <w:lang w:val="nl-NL"/>
-        </w:rPr>
-        <w:t xml:space="preserve"> krijgt.</w:t>
+        <w:t xml:space="preserve"> geüpdatet die het desbetreffende bevat. Bij de ingrediënten attachen we de cocktail, en bij de andere twee updaten de desbetreffende column. Die eerst de naam had, maar nu het id krijgt.</w:t>
       </w:r>
       <w:r>
         <w:rPr>
@@ -8465,32 +8036,14 @@
         </w:rPr>
       </w:pPr>
       <w:bookmarkStart w:id="44" w:name="_Toc127864149"/>
-      <w:proofErr w:type="spellStart"/>
-      <w:r>
-        <w:rPr>
-          <w:rFonts w:ascii="Calibri" w:hAnsi="Calibri" w:cs="Calibri"/>
-          <w:lang w:val="nl-NL"/>
-        </w:rPr>
-        <w:t>Task</w:t>
-      </w:r>
-      <w:proofErr w:type="spellEnd"/>
-      <w:r>
-        <w:rPr>
-          <w:rFonts w:ascii="Calibri" w:hAnsi="Calibri" w:cs="Calibri"/>
-          <w:lang w:val="nl-NL"/>
-        </w:rPr>
-        <w:t xml:space="preserve"> </w:t>
-      </w:r>
-      <w:proofErr w:type="spellStart"/>
-      <w:r>
-        <w:rPr>
-          <w:rFonts w:ascii="Calibri" w:hAnsi="Calibri" w:cs="Calibri"/>
-          <w:lang w:val="nl-NL"/>
-        </w:rPr>
-        <w:t>scheduling</w:t>
+      <w:r>
+        <w:rPr>
+          <w:rFonts w:ascii="Calibri" w:hAnsi="Calibri" w:cs="Calibri"/>
+          <w:lang w:val="nl-NL"/>
+        </w:rPr>
+        <w:t>Task scheduling</w:t>
       </w:r>
       <w:bookmarkEnd w:id="44"/>
-      <w:proofErr w:type="spellEnd"/>
     </w:p>
     <w:p>
       <w:pPr>
@@ -8518,41 +8071,8 @@
           <w:rFonts w:ascii="Calibri" w:hAnsi="Calibri" w:cs="Calibri"/>
           <w:lang w:val="nl-NL"/>
         </w:rPr>
-        <w:t xml:space="preserve"> en ingrediënten om het uur te laten draaien gebruiken we </w:t>
-      </w:r>
-      <w:proofErr w:type="spellStart"/>
-      <w:r>
-        <w:rPr>
-          <w:rFonts w:ascii="Calibri" w:hAnsi="Calibri" w:cs="Calibri"/>
-          <w:lang w:val="nl-NL"/>
-        </w:rPr>
-        <w:t>Task</w:t>
-      </w:r>
-      <w:proofErr w:type="spellEnd"/>
-      <w:r>
-        <w:rPr>
-          <w:rFonts w:ascii="Calibri" w:hAnsi="Calibri" w:cs="Calibri"/>
-          <w:lang w:val="nl-NL"/>
-        </w:rPr>
-        <w:t xml:space="preserve"> </w:t>
-      </w:r>
-      <w:proofErr w:type="spellStart"/>
-      <w:r>
-        <w:rPr>
-          <w:rFonts w:ascii="Calibri" w:hAnsi="Calibri" w:cs="Calibri"/>
-          <w:lang w:val="nl-NL"/>
-        </w:rPr>
-        <w:t>Scheduling</w:t>
-      </w:r>
-      <w:proofErr w:type="spellEnd"/>
-      <w:r>
-        <w:rPr>
-          <w:rFonts w:ascii="Calibri" w:hAnsi="Calibri" w:cs="Calibri"/>
-          <w:lang w:val="nl-NL"/>
-        </w:rPr>
-        <w:t xml:space="preserve">. Om het uur kunnen we dus een </w:t>
-      </w:r>
-      <w:proofErr w:type="spellStart"/>
+        <w:t xml:space="preserve"> en ingrediënten om het uur te laten draaien gebruiken we Task Scheduling. Om het uur kunnen we dus een </w:t>
+      </w:r>
       <w:r>
         <w:rPr>
           <w:rFonts w:ascii="Calibri" w:hAnsi="Calibri" w:cs="Calibri"/>
@@ -8565,15 +8085,7 @@
           <w:rFonts w:ascii="Calibri" w:hAnsi="Calibri" w:cs="Calibri"/>
           <w:lang w:val="nl-NL"/>
         </w:rPr>
-        <w:t>rtisan</w:t>
-      </w:r>
-      <w:proofErr w:type="spellEnd"/>
-      <w:r>
-        <w:rPr>
-          <w:rFonts w:ascii="Calibri" w:hAnsi="Calibri" w:cs="Calibri"/>
-          <w:lang w:val="nl-NL"/>
-        </w:rPr>
-        <w:t xml:space="preserve"> command</w:t>
+        <w:t>rtisan command</w:t>
       </w:r>
       <w:r>
         <w:rPr>
@@ -8603,37 +8115,12 @@
         </w:rPr>
         <w:t xml:space="preserve"> en </w:t>
       </w:r>
-      <w:proofErr w:type="spellStart"/>
-      <w:r>
-        <w:rPr>
-          <w:rFonts w:ascii="Calibri" w:hAnsi="Calibri" w:cs="Calibri"/>
-          <w:lang w:val="nl-NL"/>
-        </w:rPr>
-        <w:t>uitvoerd</w:t>
-      </w:r>
-      <w:proofErr w:type="spellEnd"/>
-      <w:r>
-        <w:rPr>
-          <w:rFonts w:ascii="Calibri" w:hAnsi="Calibri" w:cs="Calibri"/>
-          <w:lang w:val="nl-NL"/>
-        </w:rPr>
-        <w:t xml:space="preserve">, en zodra er een cocktail wordt toegevoegd, gaat het ook kijken naar ingrediënten, het </w:t>
-      </w:r>
-      <w:proofErr w:type="spellStart"/>
-      <w:r>
-        <w:rPr>
-          <w:rFonts w:ascii="Calibri" w:hAnsi="Calibri" w:cs="Calibri"/>
-          <w:lang w:val="nl-NL"/>
-        </w:rPr>
-        <w:t>glass</w:t>
-      </w:r>
-      <w:proofErr w:type="spellEnd"/>
-      <w:r>
-        <w:rPr>
-          <w:rFonts w:ascii="Calibri" w:hAnsi="Calibri" w:cs="Calibri"/>
-          <w:lang w:val="nl-NL"/>
-        </w:rPr>
-        <w:t xml:space="preserve"> en de categorie</w:t>
+      <w:r>
+        <w:rPr>
+          <w:rFonts w:ascii="Calibri" w:hAnsi="Calibri" w:cs="Calibri"/>
+          <w:lang w:val="nl-NL"/>
+        </w:rPr>
+        <w:t>uitvoerd, en zodra er een cocktail wordt toegevoegd, gaat het ook kijken naar ingrediënten, het glass en de categorie</w:t>
       </w:r>
       <w:r>
         <w:rPr>
@@ -8680,39 +8167,7 @@
           <w:rFonts w:ascii="Calibri" w:hAnsi="Calibri" w:cs="Calibri"/>
           <w:lang w:val="nl-NL"/>
         </w:rPr>
-        <w:t xml:space="preserve">Bij het aanmaken van een cocktail wordt er gekeken of de volumes in ml of </w:t>
-      </w:r>
-      <w:proofErr w:type="spellStart"/>
-      <w:r>
-        <w:rPr>
-          <w:rFonts w:ascii="Calibri" w:hAnsi="Calibri" w:cs="Calibri"/>
-          <w:lang w:val="nl-NL"/>
-        </w:rPr>
-        <w:t>oz</w:t>
-      </w:r>
-      <w:proofErr w:type="spellEnd"/>
-      <w:r>
-        <w:rPr>
-          <w:rFonts w:ascii="Calibri" w:hAnsi="Calibri" w:cs="Calibri"/>
-          <w:lang w:val="nl-NL"/>
-        </w:rPr>
-        <w:t xml:space="preserve"> is ingevuld, als het in </w:t>
-      </w:r>
-      <w:proofErr w:type="spellStart"/>
-      <w:r>
-        <w:rPr>
-          <w:rFonts w:ascii="Calibri" w:hAnsi="Calibri" w:cs="Calibri"/>
-          <w:lang w:val="nl-NL"/>
-        </w:rPr>
-        <w:t>oz</w:t>
-      </w:r>
-      <w:proofErr w:type="spellEnd"/>
-      <w:r>
-        <w:rPr>
-          <w:rFonts w:ascii="Calibri" w:hAnsi="Calibri" w:cs="Calibri"/>
-          <w:lang w:val="nl-NL"/>
-        </w:rPr>
-        <w:t xml:space="preserve"> is ingevuld wordt het eerst naar ml berekent voordat het de database ingaat</w:t>
+        <w:t>Bij het aanmaken van een cocktail wordt er gekeken of de volumes in ml of oz is ingevuld, als het in oz is ingevuld wordt het eerst naar ml berekent voordat het de database ingaat</w:t>
       </w:r>
       <w:r>
         <w:rPr>
@@ -8773,37 +8228,12 @@
         </w:rPr>
       </w:pPr>
       <w:bookmarkStart w:id="47" w:name="_Toc127864152"/>
-      <w:proofErr w:type="spellStart"/>
-      <w:r>
-        <w:rPr>
-          <w:rFonts w:ascii="Calibri" w:hAnsi="Calibri" w:cs="Calibri"/>
-          <w:lang w:val="nl-NL"/>
-        </w:rPr>
-        <w:t>Entity</w:t>
-      </w:r>
-      <w:proofErr w:type="spellEnd"/>
-      <w:r>
-        <w:rPr>
-          <w:rFonts w:ascii="Calibri" w:hAnsi="Calibri" w:cs="Calibri"/>
-          <w:lang w:val="nl-NL"/>
-        </w:rPr>
-        <w:t xml:space="preserve"> </w:t>
-      </w:r>
-      <w:proofErr w:type="spellStart"/>
-      <w:r>
-        <w:rPr>
-          <w:rFonts w:ascii="Calibri" w:hAnsi="Calibri" w:cs="Calibri"/>
-          <w:lang w:val="nl-NL"/>
-        </w:rPr>
-        <w:t>Relationship</w:t>
-      </w:r>
-      <w:proofErr w:type="spellEnd"/>
-      <w:r>
-        <w:rPr>
-          <w:rFonts w:ascii="Calibri" w:hAnsi="Calibri" w:cs="Calibri"/>
-          <w:lang w:val="nl-NL"/>
-        </w:rPr>
-        <w:t xml:space="preserve"> Diagram</w:t>
+      <w:r>
+        <w:rPr>
+          <w:rFonts w:ascii="Calibri" w:hAnsi="Calibri" w:cs="Calibri"/>
+          <w:lang w:val="nl-NL"/>
+        </w:rPr>
+        <w:t>Entity Relationship Diagram</w:t>
       </w:r>
       <w:bookmarkEnd w:id="47"/>
     </w:p>
@@ -8885,18 +8315,9 @@
           <w:rFonts w:ascii="Calibri" w:hAnsi="Calibri" w:cs="Calibri"/>
           <w:lang w:val="nl-NL"/>
         </w:rPr>
-        <w:t xml:space="preserve">Drinks </w:t>
-      </w:r>
-      <w:proofErr w:type="spellStart"/>
-      <w:r>
-        <w:rPr>
-          <w:rFonts w:ascii="Calibri" w:hAnsi="Calibri" w:cs="Calibri"/>
-          <w:lang w:val="nl-NL"/>
-        </w:rPr>
-        <w:t>table</w:t>
+        <w:t>Drinks table</w:t>
       </w:r>
       <w:bookmarkEnd w:id="48"/>
-      <w:proofErr w:type="spellEnd"/>
     </w:p>
     <w:tbl>
       <w:tblPr>
@@ -8997,7 +8418,6 @@
                 <w:lang w:val="nl-NL"/>
               </w:rPr>
             </w:pPr>
-            <w:proofErr w:type="spellStart"/>
             <w:r>
               <w:rPr>
                 <w:rFonts w:ascii="Calibri" w:hAnsi="Calibri" w:cs="Calibri"/>
@@ -9010,7 +8430,6 @@
               </w:rPr>
               <w:t>Length</w:t>
             </w:r>
-            <w:proofErr w:type="spellEnd"/>
           </w:p>
         </w:tc>
         <w:tc>
@@ -9031,7 +8450,6 @@
                 <w:lang w:val="nl-NL"/>
               </w:rPr>
             </w:pPr>
-            <w:proofErr w:type="spellStart"/>
             <w:r>
               <w:rPr>
                 <w:rFonts w:ascii="Calibri" w:hAnsi="Calibri" w:cs="Calibri"/>
@@ -9044,7 +8462,6 @@
               </w:rPr>
               <w:t>Unsigned</w:t>
             </w:r>
-            <w:proofErr w:type="spellEnd"/>
           </w:p>
         </w:tc>
         <w:tc>
@@ -9065,7 +8482,6 @@
                 <w:lang w:val="nl-NL"/>
               </w:rPr>
             </w:pPr>
-            <w:proofErr w:type="spellStart"/>
             <w:r>
               <w:rPr>
                 <w:rFonts w:ascii="Calibri" w:hAnsi="Calibri" w:cs="Calibri"/>
@@ -9076,10 +8492,18 @@
                 <w:szCs w:val="21"/>
                 <w:lang w:val="nl-NL"/>
               </w:rPr>
-              <w:t>Allow</w:t>
-            </w:r>
-            <w:proofErr w:type="spellEnd"/>
-            <w:r>
+              <w:t>Allow Null</w:t>
+            </w:r>
+          </w:p>
+        </w:tc>
+        <w:tc>
+          <w:tcPr>
+            <w:tcW w:w="972" w:type="dxa"/>
+            <w:shd w:val="clear" w:color="auto" w:fill="5B9BD5" w:themeFill="accent1"/>
+          </w:tcPr>
+          <w:p>
+            <w:pPr>
+              <w:jc w:val="center"/>
               <w:rPr>
                 <w:rFonts w:ascii="Calibri" w:hAnsi="Calibri" w:cs="Calibri"/>
                 <w:b/>
@@ -9089,9 +8513,7 @@
                 <w:szCs w:val="21"/>
                 <w:lang w:val="nl-NL"/>
               </w:rPr>
-              <w:t xml:space="preserve"> </w:t>
-            </w:r>
-            <w:proofErr w:type="spellStart"/>
+            </w:pPr>
             <w:r>
               <w:rPr>
                 <w:rFonts w:ascii="Calibri" w:hAnsi="Calibri" w:cs="Calibri"/>
@@ -9102,14 +8524,13 @@
                 <w:szCs w:val="21"/>
                 <w:lang w:val="nl-NL"/>
               </w:rPr>
-              <w:t>Null</w:t>
-            </w:r>
-            <w:proofErr w:type="spellEnd"/>
-          </w:p>
-        </w:tc>
-        <w:tc>
-          <w:tcPr>
-            <w:tcW w:w="972" w:type="dxa"/>
+              <w:t>Key</w:t>
+            </w:r>
+          </w:p>
+        </w:tc>
+        <w:tc>
+          <w:tcPr>
+            <w:tcW w:w="974" w:type="dxa"/>
             <w:shd w:val="clear" w:color="auto" w:fill="5B9BD5" w:themeFill="accent1"/>
           </w:tcPr>
           <w:p>
@@ -9125,7 +8546,6 @@
                 <w:lang w:val="nl-NL"/>
               </w:rPr>
             </w:pPr>
-            <w:proofErr w:type="spellStart"/>
             <w:r>
               <w:rPr>
                 <w:rFonts w:ascii="Calibri" w:hAnsi="Calibri" w:cs="Calibri"/>
@@ -9136,14 +8556,13 @@
                 <w:szCs w:val="21"/>
                 <w:lang w:val="nl-NL"/>
               </w:rPr>
-              <w:t>Key</w:t>
-            </w:r>
-            <w:proofErr w:type="spellEnd"/>
-          </w:p>
-        </w:tc>
-        <w:tc>
-          <w:tcPr>
-            <w:tcW w:w="974" w:type="dxa"/>
+              <w:t>Default</w:t>
+            </w:r>
+          </w:p>
+        </w:tc>
+        <w:tc>
+          <w:tcPr>
+            <w:tcW w:w="808" w:type="dxa"/>
             <w:shd w:val="clear" w:color="auto" w:fill="5B9BD5" w:themeFill="accent1"/>
           </w:tcPr>
           <w:p>
@@ -9169,38 +8588,6 @@
                 <w:szCs w:val="21"/>
                 <w:lang w:val="nl-NL"/>
               </w:rPr>
-              <w:t>Default</w:t>
-            </w:r>
-          </w:p>
-        </w:tc>
-        <w:tc>
-          <w:tcPr>
-            <w:tcW w:w="808" w:type="dxa"/>
-            <w:shd w:val="clear" w:color="auto" w:fill="5B9BD5" w:themeFill="accent1"/>
-          </w:tcPr>
-          <w:p>
-            <w:pPr>
-              <w:jc w:val="center"/>
-              <w:rPr>
-                <w:rFonts w:ascii="Calibri" w:hAnsi="Calibri" w:cs="Calibri"/>
-                <w:b/>
-                <w:bCs/>
-                <w:color w:val="FFFFFF" w:themeColor="background1"/>
-                <w:sz w:val="21"/>
-                <w:szCs w:val="21"/>
-                <w:lang w:val="nl-NL"/>
-              </w:rPr>
-            </w:pPr>
-            <w:r>
-              <w:rPr>
-                <w:rFonts w:ascii="Calibri" w:hAnsi="Calibri" w:cs="Calibri"/>
-                <w:b/>
-                <w:bCs/>
-                <w:color w:val="FFFFFF" w:themeColor="background1"/>
-                <w:sz w:val="21"/>
-                <w:szCs w:val="21"/>
-                <w:lang w:val="nl-NL"/>
-              </w:rPr>
               <w:t>Extra</w:t>
             </w:r>
           </w:p>
@@ -9223,7 +8610,6 @@
                 <w:lang w:val="nl-NL"/>
               </w:rPr>
             </w:pPr>
-            <w:proofErr w:type="spellStart"/>
             <w:r>
               <w:rPr>
                 <w:rFonts w:ascii="Calibri" w:hAnsi="Calibri" w:cs="Calibri"/>
@@ -9233,7 +8619,6 @@
               </w:rPr>
               <w:t>id</w:t>
             </w:r>
-            <w:proofErr w:type="spellEnd"/>
           </w:p>
         </w:tc>
         <w:tc>
@@ -9549,7 +8934,6 @@
                 <w:lang w:val="nl-NL"/>
               </w:rPr>
             </w:pPr>
-            <w:proofErr w:type="spellStart"/>
             <w:r>
               <w:rPr>
                 <w:rFonts w:ascii="Calibri" w:hAnsi="Calibri" w:cs="Calibri"/>
@@ -9568,7 +8952,6 @@
               </w:rPr>
               <w:t>ategory</w:t>
             </w:r>
-            <w:proofErr w:type="spellEnd"/>
           </w:p>
         </w:tc>
         <w:tc>
@@ -9875,7 +9258,6 @@
                 <w:lang w:val="nl-NL"/>
               </w:rPr>
             </w:pPr>
-            <w:proofErr w:type="spellStart"/>
             <w:r>
               <w:rPr>
                 <w:rFonts w:ascii="Calibri" w:hAnsi="Calibri" w:cs="Calibri"/>
@@ -9894,7 +9276,6 @@
               </w:rPr>
               <w:t>lass</w:t>
             </w:r>
-            <w:proofErr w:type="spellEnd"/>
           </w:p>
         </w:tc>
         <w:tc>
@@ -10045,7 +9426,6 @@
                 <w:lang w:val="nl-NL"/>
               </w:rPr>
             </w:pPr>
-            <w:proofErr w:type="spellStart"/>
             <w:r>
               <w:rPr>
                 <w:rFonts w:ascii="Calibri" w:hAnsi="Calibri" w:cs="Calibri"/>
@@ -10055,7 +9435,6 @@
               </w:rPr>
               <w:t>intruction</w:t>
             </w:r>
-            <w:proofErr w:type="spellEnd"/>
           </w:p>
         </w:tc>
         <w:tc>
@@ -10371,7 +9750,6 @@
                 <w:lang w:val="nl-NL"/>
               </w:rPr>
             </w:pPr>
-            <w:proofErr w:type="spellStart"/>
             <w:r>
               <w:rPr>
                 <w:rFonts w:ascii="Calibri" w:hAnsi="Calibri" w:cs="Calibri"/>
@@ -10381,7 +9759,6 @@
               </w:rPr>
               <w:t>featured</w:t>
             </w:r>
-            <w:proofErr w:type="spellEnd"/>
           </w:p>
         </w:tc>
         <w:tc>
@@ -10533,32 +9910,14 @@
         </w:rPr>
       </w:pPr>
       <w:bookmarkStart w:id="49" w:name="_Toc127864154"/>
-      <w:proofErr w:type="spellStart"/>
-      <w:r>
-        <w:rPr>
-          <w:rFonts w:ascii="Calibri" w:hAnsi="Calibri" w:cs="Calibri"/>
-          <w:lang w:val="nl-NL"/>
-        </w:rPr>
-        <w:t>Ingredients</w:t>
-      </w:r>
-      <w:proofErr w:type="spellEnd"/>
-      <w:r>
-        <w:rPr>
-          <w:rFonts w:ascii="Calibri" w:hAnsi="Calibri" w:cs="Calibri"/>
-          <w:lang w:val="nl-NL"/>
-        </w:rPr>
-        <w:t xml:space="preserve"> </w:t>
-      </w:r>
-      <w:proofErr w:type="spellStart"/>
-      <w:r>
-        <w:rPr>
-          <w:rFonts w:ascii="Calibri" w:hAnsi="Calibri" w:cs="Calibri"/>
-          <w:lang w:val="nl-NL"/>
-        </w:rPr>
-        <w:t>table</w:t>
+      <w:r>
+        <w:rPr>
+          <w:rFonts w:ascii="Calibri" w:hAnsi="Calibri" w:cs="Calibri"/>
+          <w:lang w:val="nl-NL"/>
+        </w:rPr>
+        <w:t>Ingredients table</w:t>
       </w:r>
       <w:bookmarkEnd w:id="49"/>
-      <w:proofErr w:type="spellEnd"/>
     </w:p>
     <w:tbl>
       <w:tblPr>
@@ -10659,7 +10018,6 @@
                 <w:lang w:val="nl-NL"/>
               </w:rPr>
             </w:pPr>
-            <w:proofErr w:type="spellStart"/>
             <w:r>
               <w:rPr>
                 <w:rFonts w:ascii="Calibri" w:hAnsi="Calibri" w:cs="Calibri"/>
@@ -10672,7 +10030,6 @@
               </w:rPr>
               <w:t>Length</w:t>
             </w:r>
-            <w:proofErr w:type="spellEnd"/>
           </w:p>
         </w:tc>
         <w:tc>
@@ -10693,7 +10050,6 @@
                 <w:lang w:val="nl-NL"/>
               </w:rPr>
             </w:pPr>
-            <w:proofErr w:type="spellStart"/>
             <w:r>
               <w:rPr>
                 <w:rFonts w:ascii="Calibri" w:hAnsi="Calibri" w:cs="Calibri"/>
@@ -10706,7 +10062,6 @@
               </w:rPr>
               <w:t>Unsigned</w:t>
             </w:r>
-            <w:proofErr w:type="spellEnd"/>
           </w:p>
         </w:tc>
         <w:tc>
@@ -10727,7 +10082,6 @@
                 <w:lang w:val="nl-NL"/>
               </w:rPr>
             </w:pPr>
-            <w:proofErr w:type="spellStart"/>
             <w:r>
               <w:rPr>
                 <w:rFonts w:ascii="Calibri" w:hAnsi="Calibri" w:cs="Calibri"/>
@@ -10738,10 +10092,18 @@
                 <w:szCs w:val="21"/>
                 <w:lang w:val="nl-NL"/>
               </w:rPr>
-              <w:t>Allow</w:t>
-            </w:r>
-            <w:proofErr w:type="spellEnd"/>
-            <w:r>
+              <w:t>Allow Null</w:t>
+            </w:r>
+          </w:p>
+        </w:tc>
+        <w:tc>
+          <w:tcPr>
+            <w:tcW w:w="972" w:type="dxa"/>
+            <w:shd w:val="clear" w:color="auto" w:fill="5B9BD5" w:themeFill="accent1"/>
+          </w:tcPr>
+          <w:p>
+            <w:pPr>
+              <w:jc w:val="center"/>
               <w:rPr>
                 <w:rFonts w:ascii="Calibri" w:hAnsi="Calibri" w:cs="Calibri"/>
                 <w:b/>
@@ -10751,9 +10113,7 @@
                 <w:szCs w:val="21"/>
                 <w:lang w:val="nl-NL"/>
               </w:rPr>
-              <w:t xml:space="preserve"> </w:t>
-            </w:r>
-            <w:proofErr w:type="spellStart"/>
+            </w:pPr>
             <w:r>
               <w:rPr>
                 <w:rFonts w:ascii="Calibri" w:hAnsi="Calibri" w:cs="Calibri"/>
@@ -10764,14 +10124,13 @@
                 <w:szCs w:val="21"/>
                 <w:lang w:val="nl-NL"/>
               </w:rPr>
-              <w:t>Null</w:t>
-            </w:r>
-            <w:proofErr w:type="spellEnd"/>
-          </w:p>
-        </w:tc>
-        <w:tc>
-          <w:tcPr>
-            <w:tcW w:w="972" w:type="dxa"/>
+              <w:t>Key</w:t>
+            </w:r>
+          </w:p>
+        </w:tc>
+        <w:tc>
+          <w:tcPr>
+            <w:tcW w:w="971" w:type="dxa"/>
             <w:shd w:val="clear" w:color="auto" w:fill="5B9BD5" w:themeFill="accent1"/>
           </w:tcPr>
           <w:p>
@@ -10787,7 +10146,6 @@
                 <w:lang w:val="nl-NL"/>
               </w:rPr>
             </w:pPr>
-            <w:proofErr w:type="spellStart"/>
             <w:r>
               <w:rPr>
                 <w:rFonts w:ascii="Calibri" w:hAnsi="Calibri" w:cs="Calibri"/>
@@ -10798,14 +10156,13 @@
                 <w:szCs w:val="21"/>
                 <w:lang w:val="nl-NL"/>
               </w:rPr>
-              <w:t>Key</w:t>
-            </w:r>
-            <w:proofErr w:type="spellEnd"/>
-          </w:p>
-        </w:tc>
-        <w:tc>
-          <w:tcPr>
-            <w:tcW w:w="971" w:type="dxa"/>
+              <w:t>Default</w:t>
+            </w:r>
+          </w:p>
+        </w:tc>
+        <w:tc>
+          <w:tcPr>
+            <w:tcW w:w="804" w:type="dxa"/>
             <w:shd w:val="clear" w:color="auto" w:fill="5B9BD5" w:themeFill="accent1"/>
           </w:tcPr>
           <w:p>
@@ -10831,38 +10188,6 @@
                 <w:szCs w:val="21"/>
                 <w:lang w:val="nl-NL"/>
               </w:rPr>
-              <w:t>Default</w:t>
-            </w:r>
-          </w:p>
-        </w:tc>
-        <w:tc>
-          <w:tcPr>
-            <w:tcW w:w="804" w:type="dxa"/>
-            <w:shd w:val="clear" w:color="auto" w:fill="5B9BD5" w:themeFill="accent1"/>
-          </w:tcPr>
-          <w:p>
-            <w:pPr>
-              <w:jc w:val="center"/>
-              <w:rPr>
-                <w:rFonts w:ascii="Calibri" w:hAnsi="Calibri" w:cs="Calibri"/>
-                <w:b/>
-                <w:bCs/>
-                <w:color w:val="FFFFFF" w:themeColor="background1"/>
-                <w:sz w:val="21"/>
-                <w:szCs w:val="21"/>
-                <w:lang w:val="nl-NL"/>
-              </w:rPr>
-            </w:pPr>
-            <w:r>
-              <w:rPr>
-                <w:rFonts w:ascii="Calibri" w:hAnsi="Calibri" w:cs="Calibri"/>
-                <w:b/>
-                <w:bCs/>
-                <w:color w:val="FFFFFF" w:themeColor="background1"/>
-                <w:sz w:val="21"/>
-                <w:szCs w:val="21"/>
-                <w:lang w:val="nl-NL"/>
-              </w:rPr>
               <w:t>Extra</w:t>
             </w:r>
           </w:p>
@@ -10882,7 +10207,6 @@
                 <w:lang w:val="nl-NL"/>
               </w:rPr>
             </w:pPr>
-            <w:proofErr w:type="spellStart"/>
             <w:r>
               <w:rPr>
                 <w:rFonts w:ascii="Calibri" w:hAnsi="Calibri" w:cs="Calibri"/>
@@ -10892,7 +10216,6 @@
               </w:rPr>
               <w:t>id</w:t>
             </w:r>
-            <w:proofErr w:type="spellEnd"/>
           </w:p>
         </w:tc>
         <w:tc>
@@ -11208,7 +10531,6 @@
                 <w:lang w:val="nl-NL"/>
               </w:rPr>
             </w:pPr>
-            <w:proofErr w:type="spellStart"/>
             <w:r>
               <w:rPr>
                 <w:rFonts w:ascii="Calibri" w:hAnsi="Calibri" w:cs="Calibri"/>
@@ -11218,7 +10540,6 @@
               </w:rPr>
               <w:t>description</w:t>
             </w:r>
-            <w:proofErr w:type="spellEnd"/>
           </w:p>
         </w:tc>
         <w:tc>
@@ -11877,15 +11198,7 @@
           <w:lang w:val="nl-NL"/>
         </w:rPr>
         <w:lastRenderedPageBreak/>
-        <w:t xml:space="preserve">Drinks, </w:t>
-      </w:r>
-      <w:proofErr w:type="spellStart"/>
-      <w:r>
-        <w:rPr>
-          <w:rFonts w:ascii="Calibri" w:hAnsi="Calibri" w:cs="Calibri"/>
-          <w:lang w:val="nl-NL"/>
-        </w:rPr>
-        <w:t>ingredi</w:t>
+        <w:t>Drinks, ingredi</w:t>
       </w:r>
       <w:r>
         <w:rPr>
@@ -11899,26 +11212,9 @@
           <w:rFonts w:ascii="Calibri" w:hAnsi="Calibri" w:cs="Calibri"/>
           <w:lang w:val="nl-NL"/>
         </w:rPr>
-        <w:t>ts</w:t>
-      </w:r>
-      <w:proofErr w:type="spellEnd"/>
-      <w:r>
-        <w:rPr>
-          <w:rFonts w:ascii="Calibri" w:hAnsi="Calibri" w:cs="Calibri"/>
-          <w:lang w:val="nl-NL"/>
-        </w:rPr>
-        <w:t xml:space="preserve"> pivot </w:t>
-      </w:r>
-      <w:proofErr w:type="spellStart"/>
-      <w:r>
-        <w:rPr>
-          <w:rFonts w:ascii="Calibri" w:hAnsi="Calibri" w:cs="Calibri"/>
-          <w:lang w:val="nl-NL"/>
-        </w:rPr>
-        <w:t>table</w:t>
+        <w:t>ts pivot table</w:t>
       </w:r>
       <w:bookmarkEnd w:id="50"/>
-      <w:proofErr w:type="spellEnd"/>
     </w:p>
     <w:tbl>
       <w:tblPr>
@@ -12019,7 +11315,6 @@
                 <w:lang w:val="nl-NL"/>
               </w:rPr>
             </w:pPr>
-            <w:proofErr w:type="spellStart"/>
             <w:r>
               <w:rPr>
                 <w:rFonts w:ascii="Calibri" w:hAnsi="Calibri" w:cs="Calibri"/>
@@ -12032,7 +11327,6 @@
               </w:rPr>
               <w:t>Length</w:t>
             </w:r>
-            <w:proofErr w:type="spellEnd"/>
           </w:p>
         </w:tc>
         <w:tc>
@@ -12053,7 +11347,6 @@
                 <w:lang w:val="nl-NL"/>
               </w:rPr>
             </w:pPr>
-            <w:proofErr w:type="spellStart"/>
             <w:r>
               <w:rPr>
                 <w:rFonts w:ascii="Calibri" w:hAnsi="Calibri" w:cs="Calibri"/>
@@ -12066,7 +11359,6 @@
               </w:rPr>
               <w:t>Unsigned</w:t>
             </w:r>
-            <w:proofErr w:type="spellEnd"/>
           </w:p>
         </w:tc>
         <w:tc>
@@ -12087,7 +11379,6 @@
                 <w:lang w:val="nl-NL"/>
               </w:rPr>
             </w:pPr>
-            <w:proofErr w:type="spellStart"/>
             <w:r>
               <w:rPr>
                 <w:rFonts w:ascii="Calibri" w:hAnsi="Calibri" w:cs="Calibri"/>
@@ -12098,10 +11389,18 @@
                 <w:szCs w:val="21"/>
                 <w:lang w:val="nl-NL"/>
               </w:rPr>
-              <w:t>Allow</w:t>
-            </w:r>
-            <w:proofErr w:type="spellEnd"/>
-            <w:r>
+              <w:t>Allow Null</w:t>
+            </w:r>
+          </w:p>
+        </w:tc>
+        <w:tc>
+          <w:tcPr>
+            <w:tcW w:w="972" w:type="dxa"/>
+            <w:shd w:val="clear" w:color="auto" w:fill="5B9BD5" w:themeFill="accent1"/>
+          </w:tcPr>
+          <w:p>
+            <w:pPr>
+              <w:jc w:val="center"/>
               <w:rPr>
                 <w:rFonts w:ascii="Calibri" w:hAnsi="Calibri" w:cs="Calibri"/>
                 <w:b/>
@@ -12111,9 +11410,7 @@
                 <w:szCs w:val="21"/>
                 <w:lang w:val="nl-NL"/>
               </w:rPr>
-              <w:t xml:space="preserve"> </w:t>
-            </w:r>
-            <w:proofErr w:type="spellStart"/>
+            </w:pPr>
             <w:r>
               <w:rPr>
                 <w:rFonts w:ascii="Calibri" w:hAnsi="Calibri" w:cs="Calibri"/>
@@ -12124,14 +11421,13 @@
                 <w:szCs w:val="21"/>
                 <w:lang w:val="nl-NL"/>
               </w:rPr>
-              <w:t>Null</w:t>
-            </w:r>
-            <w:proofErr w:type="spellEnd"/>
-          </w:p>
-        </w:tc>
-        <w:tc>
-          <w:tcPr>
-            <w:tcW w:w="972" w:type="dxa"/>
+              <w:t>Key</w:t>
+            </w:r>
+          </w:p>
+        </w:tc>
+        <w:tc>
+          <w:tcPr>
+            <w:tcW w:w="971" w:type="dxa"/>
             <w:shd w:val="clear" w:color="auto" w:fill="5B9BD5" w:themeFill="accent1"/>
           </w:tcPr>
           <w:p>
@@ -12147,7 +11443,6 @@
                 <w:lang w:val="nl-NL"/>
               </w:rPr>
             </w:pPr>
-            <w:proofErr w:type="spellStart"/>
             <w:r>
               <w:rPr>
                 <w:rFonts w:ascii="Calibri" w:hAnsi="Calibri" w:cs="Calibri"/>
@@ -12158,14 +11453,13 @@
                 <w:szCs w:val="21"/>
                 <w:lang w:val="nl-NL"/>
               </w:rPr>
-              <w:t>Key</w:t>
-            </w:r>
-            <w:proofErr w:type="spellEnd"/>
-          </w:p>
-        </w:tc>
-        <w:tc>
-          <w:tcPr>
-            <w:tcW w:w="971" w:type="dxa"/>
+              <w:t>Default</w:t>
+            </w:r>
+          </w:p>
+        </w:tc>
+        <w:tc>
+          <w:tcPr>
+            <w:tcW w:w="804" w:type="dxa"/>
             <w:shd w:val="clear" w:color="auto" w:fill="5B9BD5" w:themeFill="accent1"/>
           </w:tcPr>
           <w:p>
@@ -12191,38 +11485,6 @@
                 <w:szCs w:val="21"/>
                 <w:lang w:val="nl-NL"/>
               </w:rPr>
-              <w:t>Default</w:t>
-            </w:r>
-          </w:p>
-        </w:tc>
-        <w:tc>
-          <w:tcPr>
-            <w:tcW w:w="804" w:type="dxa"/>
-            <w:shd w:val="clear" w:color="auto" w:fill="5B9BD5" w:themeFill="accent1"/>
-          </w:tcPr>
-          <w:p>
-            <w:pPr>
-              <w:jc w:val="center"/>
-              <w:rPr>
-                <w:rFonts w:ascii="Calibri" w:hAnsi="Calibri" w:cs="Calibri"/>
-                <w:b/>
-                <w:bCs/>
-                <w:color w:val="FFFFFF" w:themeColor="background1"/>
-                <w:sz w:val="21"/>
-                <w:szCs w:val="21"/>
-                <w:lang w:val="nl-NL"/>
-              </w:rPr>
-            </w:pPr>
-            <w:r>
-              <w:rPr>
-                <w:rFonts w:ascii="Calibri" w:hAnsi="Calibri" w:cs="Calibri"/>
-                <w:b/>
-                <w:bCs/>
-                <w:color w:val="FFFFFF" w:themeColor="background1"/>
-                <w:sz w:val="21"/>
-                <w:szCs w:val="21"/>
-                <w:lang w:val="nl-NL"/>
-              </w:rPr>
               <w:t>Extra</w:t>
             </w:r>
           </w:p>
@@ -12242,7 +11504,6 @@
                 <w:lang w:val="nl-NL"/>
               </w:rPr>
             </w:pPr>
-            <w:proofErr w:type="spellStart"/>
             <w:r>
               <w:rPr>
                 <w:rFonts w:ascii="Calibri" w:hAnsi="Calibri" w:cs="Calibri"/>
@@ -12252,7 +11513,6 @@
               </w:rPr>
               <w:t>id</w:t>
             </w:r>
-            <w:proofErr w:type="spellEnd"/>
           </w:p>
         </w:tc>
         <w:tc>
@@ -12412,7 +11672,6 @@
                 <w:lang w:val="nl-NL"/>
               </w:rPr>
             </w:pPr>
-            <w:proofErr w:type="spellStart"/>
             <w:r>
               <w:rPr>
                 <w:rFonts w:ascii="Calibri" w:hAnsi="Calibri" w:cs="Calibri"/>
@@ -12422,7 +11681,6 @@
               </w:rPr>
               <w:t>ingredient_id</w:t>
             </w:r>
-            <w:proofErr w:type="spellEnd"/>
           </w:p>
         </w:tc>
         <w:tc>
@@ -12589,7 +11847,6 @@
                 <w:lang w:val="nl-NL"/>
               </w:rPr>
             </w:pPr>
-            <w:proofErr w:type="spellStart"/>
             <w:r>
               <w:rPr>
                 <w:rFonts w:ascii="Calibri" w:hAnsi="Calibri" w:cs="Calibri"/>
@@ -12599,7 +11856,6 @@
               </w:rPr>
               <w:t>Ingredient_measure</w:t>
             </w:r>
-            <w:proofErr w:type="spellEnd"/>
           </w:p>
         </w:tc>
         <w:tc>
@@ -12723,7 +11979,6 @@
               </w:rPr>
               <w:t xml:space="preserve">0 </w:t>
             </w:r>
-            <w:proofErr w:type="spellStart"/>
             <w:r>
               <w:rPr>
                 <w:rFonts w:ascii="Calibri" w:hAnsi="Calibri" w:cs="Calibri"/>
@@ -12733,7 +11988,6 @@
               </w:rPr>
               <w:t>mL</w:t>
             </w:r>
-            <w:proofErr w:type="spellEnd"/>
           </w:p>
         </w:tc>
         <w:tc>
@@ -12771,32 +12025,14 @@
         </w:rPr>
       </w:pPr>
       <w:bookmarkStart w:id="51" w:name="_Toc127864156"/>
-      <w:proofErr w:type="spellStart"/>
-      <w:r>
-        <w:rPr>
-          <w:rFonts w:ascii="Calibri" w:hAnsi="Calibri" w:cs="Calibri"/>
-          <w:lang w:val="nl-NL"/>
-        </w:rPr>
-        <w:t>Category</w:t>
-      </w:r>
-      <w:proofErr w:type="spellEnd"/>
-      <w:r>
-        <w:rPr>
-          <w:rFonts w:ascii="Calibri" w:hAnsi="Calibri" w:cs="Calibri"/>
-          <w:lang w:val="nl-NL"/>
-        </w:rPr>
-        <w:t xml:space="preserve"> </w:t>
-      </w:r>
-      <w:proofErr w:type="spellStart"/>
-      <w:r>
-        <w:rPr>
-          <w:rFonts w:ascii="Calibri" w:hAnsi="Calibri" w:cs="Calibri"/>
-          <w:lang w:val="nl-NL"/>
-        </w:rPr>
-        <w:t>table</w:t>
+      <w:r>
+        <w:rPr>
+          <w:rFonts w:ascii="Calibri" w:hAnsi="Calibri" w:cs="Calibri"/>
+          <w:lang w:val="nl-NL"/>
+        </w:rPr>
+        <w:t>Category table</w:t>
       </w:r>
       <w:bookmarkEnd w:id="51"/>
-      <w:proofErr w:type="spellEnd"/>
     </w:p>
     <w:tbl>
       <w:tblPr>
@@ -12897,7 +12133,6 @@
                 <w:lang w:val="nl-NL"/>
               </w:rPr>
             </w:pPr>
-            <w:proofErr w:type="spellStart"/>
             <w:r>
               <w:rPr>
                 <w:rFonts w:ascii="Calibri" w:hAnsi="Calibri" w:cs="Calibri"/>
@@ -12910,7 +12145,6 @@
               </w:rPr>
               <w:t>Length</w:t>
             </w:r>
-            <w:proofErr w:type="spellEnd"/>
           </w:p>
         </w:tc>
         <w:tc>
@@ -12931,7 +12165,6 @@
                 <w:lang w:val="nl-NL"/>
               </w:rPr>
             </w:pPr>
-            <w:proofErr w:type="spellStart"/>
             <w:r>
               <w:rPr>
                 <w:rFonts w:ascii="Calibri" w:hAnsi="Calibri" w:cs="Calibri"/>
@@ -12944,7 +12177,6 @@
               </w:rPr>
               <w:t>Unsigned</w:t>
             </w:r>
-            <w:proofErr w:type="spellEnd"/>
           </w:p>
         </w:tc>
         <w:tc>
@@ -12965,7 +12197,6 @@
                 <w:lang w:val="nl-NL"/>
               </w:rPr>
             </w:pPr>
-            <w:proofErr w:type="spellStart"/>
             <w:r>
               <w:rPr>
                 <w:rFonts w:ascii="Calibri" w:hAnsi="Calibri" w:cs="Calibri"/>
@@ -12976,10 +12207,18 @@
                 <w:szCs w:val="21"/>
                 <w:lang w:val="nl-NL"/>
               </w:rPr>
-              <w:t>Allow</w:t>
-            </w:r>
-            <w:proofErr w:type="spellEnd"/>
-            <w:r>
+              <w:t>Allow Null</w:t>
+            </w:r>
+          </w:p>
+        </w:tc>
+        <w:tc>
+          <w:tcPr>
+            <w:tcW w:w="972" w:type="dxa"/>
+            <w:shd w:val="clear" w:color="auto" w:fill="5B9BD5" w:themeFill="accent1"/>
+          </w:tcPr>
+          <w:p>
+            <w:pPr>
+              <w:jc w:val="center"/>
               <w:rPr>
                 <w:rFonts w:ascii="Calibri" w:hAnsi="Calibri" w:cs="Calibri"/>
                 <w:b/>
@@ -12989,9 +12228,7 @@
                 <w:szCs w:val="21"/>
                 <w:lang w:val="nl-NL"/>
               </w:rPr>
-              <w:t xml:space="preserve"> </w:t>
-            </w:r>
-            <w:proofErr w:type="spellStart"/>
+            </w:pPr>
             <w:r>
               <w:rPr>
                 <w:rFonts w:ascii="Calibri" w:hAnsi="Calibri" w:cs="Calibri"/>
@@ -13002,14 +12239,13 @@
                 <w:szCs w:val="21"/>
                 <w:lang w:val="nl-NL"/>
               </w:rPr>
-              <w:t>Null</w:t>
-            </w:r>
-            <w:proofErr w:type="spellEnd"/>
-          </w:p>
-        </w:tc>
-        <w:tc>
-          <w:tcPr>
-            <w:tcW w:w="972" w:type="dxa"/>
+              <w:t>Key</w:t>
+            </w:r>
+          </w:p>
+        </w:tc>
+        <w:tc>
+          <w:tcPr>
+            <w:tcW w:w="971" w:type="dxa"/>
             <w:shd w:val="clear" w:color="auto" w:fill="5B9BD5" w:themeFill="accent1"/>
           </w:tcPr>
           <w:p>
@@ -13025,7 +12261,6 @@
                 <w:lang w:val="nl-NL"/>
               </w:rPr>
             </w:pPr>
-            <w:proofErr w:type="spellStart"/>
             <w:r>
               <w:rPr>
                 <w:rFonts w:ascii="Calibri" w:hAnsi="Calibri" w:cs="Calibri"/>
@@ -13036,14 +12271,13 @@
                 <w:szCs w:val="21"/>
                 <w:lang w:val="nl-NL"/>
               </w:rPr>
-              <w:t>Key</w:t>
-            </w:r>
-            <w:proofErr w:type="spellEnd"/>
-          </w:p>
-        </w:tc>
-        <w:tc>
-          <w:tcPr>
-            <w:tcW w:w="971" w:type="dxa"/>
+              <w:t>Default</w:t>
+            </w:r>
+          </w:p>
+        </w:tc>
+        <w:tc>
+          <w:tcPr>
+            <w:tcW w:w="804" w:type="dxa"/>
             <w:shd w:val="clear" w:color="auto" w:fill="5B9BD5" w:themeFill="accent1"/>
           </w:tcPr>
           <w:p>
@@ -13069,38 +12303,6 @@
                 <w:szCs w:val="21"/>
                 <w:lang w:val="nl-NL"/>
               </w:rPr>
-              <w:t>Default</w:t>
-            </w:r>
-          </w:p>
-        </w:tc>
-        <w:tc>
-          <w:tcPr>
-            <w:tcW w:w="804" w:type="dxa"/>
-            <w:shd w:val="clear" w:color="auto" w:fill="5B9BD5" w:themeFill="accent1"/>
-          </w:tcPr>
-          <w:p>
-            <w:pPr>
-              <w:jc w:val="center"/>
-              <w:rPr>
-                <w:rFonts w:ascii="Calibri" w:hAnsi="Calibri" w:cs="Calibri"/>
-                <w:b/>
-                <w:bCs/>
-                <w:color w:val="FFFFFF" w:themeColor="background1"/>
-                <w:sz w:val="21"/>
-                <w:szCs w:val="21"/>
-                <w:lang w:val="nl-NL"/>
-              </w:rPr>
-            </w:pPr>
-            <w:r>
-              <w:rPr>
-                <w:rFonts w:ascii="Calibri" w:hAnsi="Calibri" w:cs="Calibri"/>
-                <w:b/>
-                <w:bCs/>
-                <w:color w:val="FFFFFF" w:themeColor="background1"/>
-                <w:sz w:val="21"/>
-                <w:szCs w:val="21"/>
-                <w:lang w:val="nl-NL"/>
-              </w:rPr>
               <w:t>Extra</w:t>
             </w:r>
           </w:p>
@@ -13120,7 +12322,6 @@
                 <w:lang w:val="nl-NL"/>
               </w:rPr>
             </w:pPr>
-            <w:proofErr w:type="spellStart"/>
             <w:r>
               <w:rPr>
                 <w:rFonts w:ascii="Calibri" w:hAnsi="Calibri" w:cs="Calibri"/>
@@ -13130,7 +12331,6 @@
               </w:rPr>
               <w:t>id</w:t>
             </w:r>
-            <w:proofErr w:type="spellEnd"/>
           </w:p>
         </w:tc>
         <w:tc>
@@ -13450,32 +12650,14 @@
         </w:rPr>
       </w:pPr>
       <w:bookmarkStart w:id="52" w:name="_Toc127864157"/>
-      <w:proofErr w:type="spellStart"/>
-      <w:r>
-        <w:rPr>
-          <w:rFonts w:ascii="Calibri" w:hAnsi="Calibri" w:cs="Calibri"/>
-          <w:lang w:val="nl-NL"/>
-        </w:rPr>
-        <w:t>Glasses</w:t>
-      </w:r>
-      <w:proofErr w:type="spellEnd"/>
-      <w:r>
-        <w:rPr>
-          <w:rFonts w:ascii="Calibri" w:hAnsi="Calibri" w:cs="Calibri"/>
-          <w:lang w:val="nl-NL"/>
-        </w:rPr>
-        <w:t xml:space="preserve"> </w:t>
-      </w:r>
-      <w:proofErr w:type="spellStart"/>
-      <w:r>
-        <w:rPr>
-          <w:rFonts w:ascii="Calibri" w:hAnsi="Calibri" w:cs="Calibri"/>
-          <w:lang w:val="nl-NL"/>
-        </w:rPr>
-        <w:t>table</w:t>
+      <w:r>
+        <w:rPr>
+          <w:rFonts w:ascii="Calibri" w:hAnsi="Calibri" w:cs="Calibri"/>
+          <w:lang w:val="nl-NL"/>
+        </w:rPr>
+        <w:t>Glasses table</w:t>
       </w:r>
       <w:bookmarkEnd w:id="52"/>
-      <w:proofErr w:type="spellEnd"/>
     </w:p>
     <w:tbl>
       <w:tblPr>
@@ -13576,7 +12758,6 @@
                 <w:lang w:val="nl-NL"/>
               </w:rPr>
             </w:pPr>
-            <w:proofErr w:type="spellStart"/>
             <w:r>
               <w:rPr>
                 <w:rFonts w:ascii="Calibri" w:hAnsi="Calibri" w:cs="Calibri"/>
@@ -13589,7 +12770,6 @@
               </w:rPr>
               <w:t>Length</w:t>
             </w:r>
-            <w:proofErr w:type="spellEnd"/>
           </w:p>
         </w:tc>
         <w:tc>
@@ -13610,7 +12790,6 @@
                 <w:lang w:val="nl-NL"/>
               </w:rPr>
             </w:pPr>
-            <w:proofErr w:type="spellStart"/>
             <w:r>
               <w:rPr>
                 <w:rFonts w:ascii="Calibri" w:hAnsi="Calibri" w:cs="Calibri"/>
@@ -13623,7 +12802,6 @@
               </w:rPr>
               <w:t>Unsigned</w:t>
             </w:r>
-            <w:proofErr w:type="spellEnd"/>
           </w:p>
         </w:tc>
         <w:tc>
@@ -13644,7 +12822,6 @@
                 <w:lang w:val="nl-NL"/>
               </w:rPr>
             </w:pPr>
-            <w:proofErr w:type="spellStart"/>
             <w:r>
               <w:rPr>
                 <w:rFonts w:ascii="Calibri" w:hAnsi="Calibri" w:cs="Calibri"/>
@@ -13655,10 +12832,18 @@
                 <w:szCs w:val="21"/>
                 <w:lang w:val="nl-NL"/>
               </w:rPr>
-              <w:t>Allow</w:t>
-            </w:r>
-            <w:proofErr w:type="spellEnd"/>
-            <w:r>
+              <w:t>Allow Null</w:t>
+            </w:r>
+          </w:p>
+        </w:tc>
+        <w:tc>
+          <w:tcPr>
+            <w:tcW w:w="972" w:type="dxa"/>
+            <w:shd w:val="clear" w:color="auto" w:fill="5B9BD5" w:themeFill="accent1"/>
+          </w:tcPr>
+          <w:p>
+            <w:pPr>
+              <w:jc w:val="center"/>
               <w:rPr>
                 <w:rFonts w:ascii="Calibri" w:hAnsi="Calibri" w:cs="Calibri"/>
                 <w:b/>
@@ -13668,9 +12853,7 @@
                 <w:szCs w:val="21"/>
                 <w:lang w:val="nl-NL"/>
               </w:rPr>
-              <w:t xml:space="preserve"> </w:t>
-            </w:r>
-            <w:proofErr w:type="spellStart"/>
+            </w:pPr>
             <w:r>
               <w:rPr>
                 <w:rFonts w:ascii="Calibri" w:hAnsi="Calibri" w:cs="Calibri"/>
@@ -13681,14 +12864,13 @@
                 <w:szCs w:val="21"/>
                 <w:lang w:val="nl-NL"/>
               </w:rPr>
-              <w:t>Null</w:t>
-            </w:r>
-            <w:proofErr w:type="spellEnd"/>
-          </w:p>
-        </w:tc>
-        <w:tc>
-          <w:tcPr>
-            <w:tcW w:w="972" w:type="dxa"/>
+              <w:t>Key</w:t>
+            </w:r>
+          </w:p>
+        </w:tc>
+        <w:tc>
+          <w:tcPr>
+            <w:tcW w:w="971" w:type="dxa"/>
             <w:shd w:val="clear" w:color="auto" w:fill="5B9BD5" w:themeFill="accent1"/>
           </w:tcPr>
           <w:p>
@@ -13704,7 +12886,6 @@
                 <w:lang w:val="nl-NL"/>
               </w:rPr>
             </w:pPr>
-            <w:proofErr w:type="spellStart"/>
             <w:r>
               <w:rPr>
                 <w:rFonts w:ascii="Calibri" w:hAnsi="Calibri" w:cs="Calibri"/>
@@ -13715,14 +12896,13 @@
                 <w:szCs w:val="21"/>
                 <w:lang w:val="nl-NL"/>
               </w:rPr>
-              <w:t>Key</w:t>
-            </w:r>
-            <w:proofErr w:type="spellEnd"/>
-          </w:p>
-        </w:tc>
-        <w:tc>
-          <w:tcPr>
-            <w:tcW w:w="971" w:type="dxa"/>
+              <w:t>Default</w:t>
+            </w:r>
+          </w:p>
+        </w:tc>
+        <w:tc>
+          <w:tcPr>
+            <w:tcW w:w="804" w:type="dxa"/>
             <w:shd w:val="clear" w:color="auto" w:fill="5B9BD5" w:themeFill="accent1"/>
           </w:tcPr>
           <w:p>
@@ -13748,38 +12928,6 @@
                 <w:szCs w:val="21"/>
                 <w:lang w:val="nl-NL"/>
               </w:rPr>
-              <w:t>Default</w:t>
-            </w:r>
-          </w:p>
-        </w:tc>
-        <w:tc>
-          <w:tcPr>
-            <w:tcW w:w="804" w:type="dxa"/>
-            <w:shd w:val="clear" w:color="auto" w:fill="5B9BD5" w:themeFill="accent1"/>
-          </w:tcPr>
-          <w:p>
-            <w:pPr>
-              <w:jc w:val="center"/>
-              <w:rPr>
-                <w:rFonts w:ascii="Calibri" w:hAnsi="Calibri" w:cs="Calibri"/>
-                <w:b/>
-                <w:bCs/>
-                <w:color w:val="FFFFFF" w:themeColor="background1"/>
-                <w:sz w:val="21"/>
-                <w:szCs w:val="21"/>
-                <w:lang w:val="nl-NL"/>
-              </w:rPr>
-            </w:pPr>
-            <w:r>
-              <w:rPr>
-                <w:rFonts w:ascii="Calibri" w:hAnsi="Calibri" w:cs="Calibri"/>
-                <w:b/>
-                <w:bCs/>
-                <w:color w:val="FFFFFF" w:themeColor="background1"/>
-                <w:sz w:val="21"/>
-                <w:szCs w:val="21"/>
-                <w:lang w:val="nl-NL"/>
-              </w:rPr>
               <w:t>Extra</w:t>
             </w:r>
           </w:p>
@@ -13802,7 +12950,6 @@
                 <w:lang w:val="nl-NL"/>
               </w:rPr>
             </w:pPr>
-            <w:proofErr w:type="spellStart"/>
             <w:r>
               <w:rPr>
                 <w:rFonts w:ascii="Calibri" w:hAnsi="Calibri" w:cs="Calibri"/>
@@ -13812,7 +12959,6 @@
               </w:rPr>
               <w:t>id</w:t>
             </w:r>
-            <w:proofErr w:type="spellEnd"/>
           </w:p>
         </w:tc>
         <w:tc>
@@ -14145,18 +13291,9 @@
           <w:rFonts w:ascii="Calibri" w:hAnsi="Calibri" w:cs="Calibri"/>
           <w:lang w:val="nl-NL"/>
         </w:rPr>
-        <w:t xml:space="preserve">Eloquent </w:t>
-      </w:r>
-      <w:proofErr w:type="spellStart"/>
-      <w:r>
-        <w:rPr>
-          <w:rFonts w:ascii="Calibri" w:hAnsi="Calibri" w:cs="Calibri"/>
-          <w:lang w:val="nl-NL"/>
-        </w:rPr>
-        <w:t>relationships</w:t>
+        <w:t>Eloquent relationships</w:t>
       </w:r>
       <w:bookmarkEnd w:id="53"/>
-      <w:proofErr w:type="spellEnd"/>
     </w:p>
     <w:p>
       <w:pPr>
@@ -14196,63 +13333,20 @@
           <w:lang w:val="nl-NL"/>
         </w:rPr>
       </w:pPr>
-      <w:proofErr w:type="spellStart"/>
-      <w:r>
-        <w:rPr>
-          <w:rFonts w:ascii="Calibri" w:hAnsi="Calibri" w:cs="Calibri"/>
-          <w:lang w:val="nl-NL"/>
-        </w:rPr>
-        <w:t>Belongs</w:t>
-      </w:r>
-      <w:proofErr w:type="spellEnd"/>
-      <w:r>
-        <w:rPr>
-          <w:rFonts w:ascii="Calibri" w:hAnsi="Calibri" w:cs="Calibri"/>
-          <w:lang w:val="nl-NL"/>
-        </w:rPr>
-        <w:t xml:space="preserve"> </w:t>
-      </w:r>
-      <w:proofErr w:type="spellStart"/>
-      <w:r>
-        <w:rPr>
-          <w:rFonts w:ascii="Calibri" w:hAnsi="Calibri" w:cs="Calibri"/>
-          <w:lang w:val="nl-NL"/>
-        </w:rPr>
-        <w:t>to</w:t>
-      </w:r>
-      <w:proofErr w:type="spellEnd"/>
-      <w:r>
-        <w:rPr>
-          <w:rFonts w:ascii="Calibri" w:hAnsi="Calibri" w:cs="Calibri"/>
-          <w:lang w:val="nl-NL"/>
-        </w:rPr>
-        <w:t xml:space="preserve"> </w:t>
-      </w:r>
-      <w:proofErr w:type="spellStart"/>
-      <w:r>
-        <w:rPr>
-          <w:rFonts w:ascii="Calibri" w:hAnsi="Calibri" w:cs="Calibri"/>
-          <w:lang w:val="nl-NL"/>
-        </w:rPr>
-        <w:t>many</w:t>
-      </w:r>
-      <w:proofErr w:type="spellEnd"/>
-      <w:r>
-        <w:rPr>
-          <w:rFonts w:ascii="Calibri" w:hAnsi="Calibri" w:cs="Calibri"/>
-          <w:lang w:val="nl-NL"/>
-        </w:rPr>
-        <w:t xml:space="preserve"> </w:t>
-      </w:r>
-      <w:proofErr w:type="spellStart"/>
-      <w:r>
-        <w:rPr>
-          <w:rFonts w:ascii="Calibri" w:hAnsi="Calibri" w:cs="Calibri"/>
-          <w:lang w:val="nl-NL"/>
-        </w:rPr>
-        <w:t>ingredients</w:t>
-      </w:r>
-      <w:proofErr w:type="spellEnd"/>
+      <w:r>
+        <w:rPr>
+          <w:rFonts w:ascii="Calibri" w:hAnsi="Calibri" w:cs="Calibri"/>
+          <w:lang w:val="nl-NL"/>
+        </w:rPr>
+        <w:t>Belongs to</w:t>
+      </w:r>
+      <w:r>
+        <w:rPr>
+          <w:rFonts w:ascii="Calibri" w:hAnsi="Calibri" w:cs="Calibri"/>
+          <w:lang w:val="nl-NL"/>
+        </w:rPr>
+        <w:t xml:space="preserve"> many ingredients</w:t>
+      </w:r>
     </w:p>
     <w:p>
       <w:pPr>
@@ -14266,63 +13360,20 @@
           <w:lang w:val="nl-NL"/>
         </w:rPr>
       </w:pPr>
-      <w:proofErr w:type="spellStart"/>
-      <w:r>
-        <w:rPr>
-          <w:rFonts w:ascii="Calibri" w:hAnsi="Calibri" w:cs="Calibri"/>
-          <w:lang w:val="nl-NL"/>
-        </w:rPr>
-        <w:t>Belongs</w:t>
-      </w:r>
-      <w:proofErr w:type="spellEnd"/>
-      <w:r>
-        <w:rPr>
-          <w:rFonts w:ascii="Calibri" w:hAnsi="Calibri" w:cs="Calibri"/>
-          <w:lang w:val="nl-NL"/>
-        </w:rPr>
-        <w:t xml:space="preserve"> </w:t>
-      </w:r>
-      <w:proofErr w:type="spellStart"/>
-      <w:r>
-        <w:rPr>
-          <w:rFonts w:ascii="Calibri" w:hAnsi="Calibri" w:cs="Calibri"/>
-          <w:lang w:val="nl-NL"/>
-        </w:rPr>
-        <w:t>to</w:t>
-      </w:r>
-      <w:proofErr w:type="spellEnd"/>
-      <w:r>
-        <w:rPr>
-          <w:rFonts w:ascii="Calibri" w:hAnsi="Calibri" w:cs="Calibri"/>
-          <w:lang w:val="nl-NL"/>
-        </w:rPr>
-        <w:t xml:space="preserve"> </w:t>
-      </w:r>
-      <w:proofErr w:type="spellStart"/>
-      <w:r>
-        <w:rPr>
-          <w:rFonts w:ascii="Calibri" w:hAnsi="Calibri" w:cs="Calibri"/>
-          <w:lang w:val="nl-NL"/>
-        </w:rPr>
-        <w:t>one</w:t>
-      </w:r>
-      <w:proofErr w:type="spellEnd"/>
-      <w:r>
-        <w:rPr>
-          <w:rFonts w:ascii="Calibri" w:hAnsi="Calibri" w:cs="Calibri"/>
-          <w:lang w:val="nl-NL"/>
-        </w:rPr>
-        <w:t xml:space="preserve"> </w:t>
-      </w:r>
-      <w:proofErr w:type="spellStart"/>
-      <w:r>
-        <w:rPr>
-          <w:rFonts w:ascii="Calibri" w:hAnsi="Calibri" w:cs="Calibri"/>
-          <w:lang w:val="nl-NL"/>
-        </w:rPr>
-        <w:t>glass</w:t>
-      </w:r>
-      <w:proofErr w:type="spellEnd"/>
+      <w:r>
+        <w:rPr>
+          <w:rFonts w:ascii="Calibri" w:hAnsi="Calibri" w:cs="Calibri"/>
+          <w:lang w:val="nl-NL"/>
+        </w:rPr>
+        <w:t xml:space="preserve">Belongs to </w:t>
+      </w:r>
+      <w:r>
+        <w:rPr>
+          <w:rFonts w:ascii="Calibri" w:hAnsi="Calibri" w:cs="Calibri"/>
+          <w:lang w:val="nl-NL"/>
+        </w:rPr>
+        <w:t>one glass</w:t>
+      </w:r>
     </w:p>
     <w:p>
       <w:pPr>
@@ -14336,63 +13387,20 @@
           <w:lang w:val="nl-NL"/>
         </w:rPr>
       </w:pPr>
-      <w:proofErr w:type="spellStart"/>
-      <w:r>
-        <w:rPr>
-          <w:rFonts w:ascii="Calibri" w:hAnsi="Calibri" w:cs="Calibri"/>
-          <w:lang w:val="nl-NL"/>
-        </w:rPr>
-        <w:t>Belongs</w:t>
-      </w:r>
-      <w:proofErr w:type="spellEnd"/>
-      <w:r>
-        <w:rPr>
-          <w:rFonts w:ascii="Calibri" w:hAnsi="Calibri" w:cs="Calibri"/>
-          <w:lang w:val="nl-NL"/>
-        </w:rPr>
-        <w:t xml:space="preserve"> </w:t>
-      </w:r>
-      <w:proofErr w:type="spellStart"/>
-      <w:r>
-        <w:rPr>
-          <w:rFonts w:ascii="Calibri" w:hAnsi="Calibri" w:cs="Calibri"/>
-          <w:lang w:val="nl-NL"/>
-        </w:rPr>
-        <w:t>to</w:t>
-      </w:r>
-      <w:proofErr w:type="spellEnd"/>
-      <w:r>
-        <w:rPr>
-          <w:rFonts w:ascii="Calibri" w:hAnsi="Calibri" w:cs="Calibri"/>
-          <w:lang w:val="nl-NL"/>
-        </w:rPr>
-        <w:t xml:space="preserve"> </w:t>
-      </w:r>
-      <w:proofErr w:type="spellStart"/>
-      <w:r>
-        <w:rPr>
-          <w:rFonts w:ascii="Calibri" w:hAnsi="Calibri" w:cs="Calibri"/>
-          <w:lang w:val="nl-NL"/>
-        </w:rPr>
-        <w:t>one</w:t>
-      </w:r>
-      <w:proofErr w:type="spellEnd"/>
-      <w:r>
-        <w:rPr>
-          <w:rFonts w:ascii="Calibri" w:hAnsi="Calibri" w:cs="Calibri"/>
-          <w:lang w:val="nl-NL"/>
-        </w:rPr>
-        <w:t xml:space="preserve"> </w:t>
-      </w:r>
-      <w:proofErr w:type="spellStart"/>
-      <w:r>
-        <w:rPr>
-          <w:rFonts w:ascii="Calibri" w:hAnsi="Calibri" w:cs="Calibri"/>
-          <w:lang w:val="nl-NL"/>
-        </w:rPr>
-        <w:t>category</w:t>
-      </w:r>
-      <w:proofErr w:type="spellEnd"/>
+      <w:r>
+        <w:rPr>
+          <w:rFonts w:ascii="Calibri" w:hAnsi="Calibri" w:cs="Calibri"/>
+          <w:lang w:val="nl-NL"/>
+        </w:rPr>
+        <w:t xml:space="preserve">Belongs to </w:t>
+      </w:r>
+      <w:r>
+        <w:rPr>
+          <w:rFonts w:ascii="Calibri" w:hAnsi="Calibri" w:cs="Calibri"/>
+          <w:lang w:val="nl-NL"/>
+        </w:rPr>
+        <w:t>one category</w:t>
+      </w:r>
     </w:p>
     <w:p>
       <w:pPr>
@@ -14411,7 +13419,6 @@
         </w:rPr>
       </w:pPr>
       <w:bookmarkStart w:id="55" w:name="_Toc127864160"/>
-      <w:proofErr w:type="spellStart"/>
       <w:r>
         <w:rPr>
           <w:rFonts w:ascii="Calibri" w:hAnsi="Calibri" w:cs="Calibri"/>
@@ -14420,7 +13427,6 @@
         <w:t>Ingredients</w:t>
       </w:r>
       <w:bookmarkEnd w:id="55"/>
-      <w:proofErr w:type="spellEnd"/>
     </w:p>
     <w:p>
       <w:pPr>
@@ -14434,53 +13440,12 @@
           <w:lang w:val="nl-NL"/>
         </w:rPr>
       </w:pPr>
-      <w:proofErr w:type="spellStart"/>
-      <w:r>
-        <w:rPr>
-          <w:rFonts w:ascii="Calibri" w:hAnsi="Calibri" w:cs="Calibri"/>
-          <w:lang w:val="nl-NL"/>
-        </w:rPr>
-        <w:t>Belongs</w:t>
-      </w:r>
-      <w:proofErr w:type="spellEnd"/>
-      <w:r>
-        <w:rPr>
-          <w:rFonts w:ascii="Calibri" w:hAnsi="Calibri" w:cs="Calibri"/>
-          <w:lang w:val="nl-NL"/>
-        </w:rPr>
-        <w:t xml:space="preserve"> </w:t>
-      </w:r>
-      <w:proofErr w:type="spellStart"/>
-      <w:r>
-        <w:rPr>
-          <w:rFonts w:ascii="Calibri" w:hAnsi="Calibri" w:cs="Calibri"/>
-          <w:lang w:val="nl-NL"/>
-        </w:rPr>
-        <w:t>to</w:t>
-      </w:r>
-      <w:proofErr w:type="spellEnd"/>
-      <w:r>
-        <w:rPr>
-          <w:rFonts w:ascii="Calibri" w:hAnsi="Calibri" w:cs="Calibri"/>
-          <w:lang w:val="nl-NL"/>
-        </w:rPr>
-        <w:t xml:space="preserve"> </w:t>
-      </w:r>
-      <w:proofErr w:type="spellStart"/>
-      <w:r>
-        <w:rPr>
-          <w:rFonts w:ascii="Calibri" w:hAnsi="Calibri" w:cs="Calibri"/>
-          <w:lang w:val="nl-NL"/>
-        </w:rPr>
-        <w:t>many</w:t>
-      </w:r>
-      <w:proofErr w:type="spellEnd"/>
-      <w:r>
-        <w:rPr>
-          <w:rFonts w:ascii="Calibri" w:hAnsi="Calibri" w:cs="Calibri"/>
-          <w:lang w:val="nl-NL"/>
-        </w:rPr>
-        <w:t xml:space="preserve"> drinks</w:t>
+      <w:r>
+        <w:rPr>
+          <w:rFonts w:ascii="Calibri" w:hAnsi="Calibri" w:cs="Calibri"/>
+          <w:lang w:val="nl-NL"/>
+        </w:rPr>
+        <w:t>Belongs to many drinks</w:t>
       </w:r>
     </w:p>
     <w:p>
@@ -14500,7 +13465,6 @@
         </w:rPr>
       </w:pPr>
       <w:bookmarkStart w:id="56" w:name="_Toc127864161"/>
-      <w:proofErr w:type="spellStart"/>
       <w:r>
         <w:rPr>
           <w:rFonts w:ascii="Calibri" w:hAnsi="Calibri" w:cs="Calibri"/>
@@ -14509,7 +13473,6 @@
         <w:t>Glass</w:t>
       </w:r>
       <w:bookmarkEnd w:id="56"/>
-      <w:proofErr w:type="spellEnd"/>
     </w:p>
     <w:p>
       <w:pPr>
@@ -14523,53 +13486,12 @@
           <w:lang w:val="nl-NL"/>
         </w:rPr>
       </w:pPr>
-      <w:proofErr w:type="spellStart"/>
-      <w:r>
-        <w:rPr>
-          <w:rFonts w:ascii="Calibri" w:hAnsi="Calibri" w:cs="Calibri"/>
-          <w:lang w:val="nl-NL"/>
-        </w:rPr>
-        <w:t>Belongs</w:t>
-      </w:r>
-      <w:proofErr w:type="spellEnd"/>
-      <w:r>
-        <w:rPr>
-          <w:rFonts w:ascii="Calibri" w:hAnsi="Calibri" w:cs="Calibri"/>
-          <w:lang w:val="nl-NL"/>
-        </w:rPr>
-        <w:t xml:space="preserve"> </w:t>
-      </w:r>
-      <w:proofErr w:type="spellStart"/>
-      <w:r>
-        <w:rPr>
-          <w:rFonts w:ascii="Calibri" w:hAnsi="Calibri" w:cs="Calibri"/>
-          <w:lang w:val="nl-NL"/>
-        </w:rPr>
-        <w:t>to</w:t>
-      </w:r>
-      <w:proofErr w:type="spellEnd"/>
-      <w:r>
-        <w:rPr>
-          <w:rFonts w:ascii="Calibri" w:hAnsi="Calibri" w:cs="Calibri"/>
-          <w:lang w:val="nl-NL"/>
-        </w:rPr>
-        <w:t xml:space="preserve"> </w:t>
-      </w:r>
-      <w:proofErr w:type="spellStart"/>
-      <w:r>
-        <w:rPr>
-          <w:rFonts w:ascii="Calibri" w:hAnsi="Calibri" w:cs="Calibri"/>
-          <w:lang w:val="nl-NL"/>
-        </w:rPr>
-        <w:t>many</w:t>
-      </w:r>
-      <w:proofErr w:type="spellEnd"/>
-      <w:r>
-        <w:rPr>
-          <w:rFonts w:ascii="Calibri" w:hAnsi="Calibri" w:cs="Calibri"/>
-          <w:lang w:val="nl-NL"/>
-        </w:rPr>
-        <w:t xml:space="preserve"> drinks</w:t>
+      <w:r>
+        <w:rPr>
+          <w:rFonts w:ascii="Calibri" w:hAnsi="Calibri" w:cs="Calibri"/>
+          <w:lang w:val="nl-NL"/>
+        </w:rPr>
+        <w:t>Belongs to many drinks</w:t>
       </w:r>
     </w:p>
     <w:p>
@@ -14589,7 +13511,6 @@
         </w:rPr>
       </w:pPr>
       <w:bookmarkStart w:id="57" w:name="_Toc127864162"/>
-      <w:proofErr w:type="spellStart"/>
       <w:r>
         <w:rPr>
           <w:rFonts w:ascii="Calibri" w:hAnsi="Calibri" w:cs="Calibri"/>
@@ -14598,7 +13519,6 @@
         <w:t>Category</w:t>
       </w:r>
       <w:bookmarkEnd w:id="57"/>
-      <w:proofErr w:type="spellEnd"/>
     </w:p>
     <w:p>
       <w:pPr>
@@ -14612,53 +13532,12 @@
           <w:lang w:val="nl-NL"/>
         </w:rPr>
       </w:pPr>
-      <w:proofErr w:type="spellStart"/>
-      <w:r>
-        <w:rPr>
-          <w:rFonts w:ascii="Calibri" w:hAnsi="Calibri" w:cs="Calibri"/>
-          <w:lang w:val="nl-NL"/>
-        </w:rPr>
-        <w:t>Belongs</w:t>
-      </w:r>
-      <w:proofErr w:type="spellEnd"/>
-      <w:r>
-        <w:rPr>
-          <w:rFonts w:ascii="Calibri" w:hAnsi="Calibri" w:cs="Calibri"/>
-          <w:lang w:val="nl-NL"/>
-        </w:rPr>
-        <w:t xml:space="preserve"> </w:t>
-      </w:r>
-      <w:proofErr w:type="spellStart"/>
-      <w:r>
-        <w:rPr>
-          <w:rFonts w:ascii="Calibri" w:hAnsi="Calibri" w:cs="Calibri"/>
-          <w:lang w:val="nl-NL"/>
-        </w:rPr>
-        <w:t>to</w:t>
-      </w:r>
-      <w:proofErr w:type="spellEnd"/>
-      <w:r>
-        <w:rPr>
-          <w:rFonts w:ascii="Calibri" w:hAnsi="Calibri" w:cs="Calibri"/>
-          <w:lang w:val="nl-NL"/>
-        </w:rPr>
-        <w:t xml:space="preserve"> </w:t>
-      </w:r>
-      <w:proofErr w:type="spellStart"/>
-      <w:r>
-        <w:rPr>
-          <w:rFonts w:ascii="Calibri" w:hAnsi="Calibri" w:cs="Calibri"/>
-          <w:lang w:val="nl-NL"/>
-        </w:rPr>
-        <w:t>many</w:t>
-      </w:r>
-      <w:proofErr w:type="spellEnd"/>
-      <w:r>
-        <w:rPr>
-          <w:rFonts w:ascii="Calibri" w:hAnsi="Calibri" w:cs="Calibri"/>
-          <w:lang w:val="nl-NL"/>
-        </w:rPr>
-        <w:t xml:space="preserve"> drinks</w:t>
+      <w:r>
+        <w:rPr>
+          <w:rFonts w:ascii="Calibri" w:hAnsi="Calibri" w:cs="Calibri"/>
+          <w:lang w:val="nl-NL"/>
+        </w:rPr>
+        <w:t>Belongs to many drinks</w:t>
       </w:r>
     </w:p>
     <w:p>
@@ -14764,7 +13643,6 @@
               <w:color w:val="0070C0"/>
             </w:rPr>
           </w:pPr>
-          <w:proofErr w:type="spellStart"/>
           <w:r>
             <w:rPr>
               <w:rStyle w:val="Paginanummer"/>
@@ -14773,18 +13651,7 @@
               <w:sz w:val="16"/>
               <w:szCs w:val="16"/>
             </w:rPr>
-            <w:t>Pagina</w:t>
-          </w:r>
-          <w:proofErr w:type="spellEnd"/>
-          <w:r>
-            <w:rPr>
-              <w:rStyle w:val="Paginanummer"/>
-              <w:rFonts w:asciiTheme="majorHAnsi" w:hAnsiTheme="majorHAnsi"/>
-              <w:color w:val="0070C0"/>
-              <w:sz w:val="16"/>
-              <w:szCs w:val="16"/>
-            </w:rPr>
-            <w:t xml:space="preserve"> </w:t>
+            <w:t xml:space="preserve">Pagina </w:t>
           </w:r>
           <w:r>
             <w:rPr>
@@ -17197,6 +16064,7 @@
     <w:rsid w:val="0086105C"/>
     <w:rsid w:val="00971873"/>
     <w:rsid w:val="009F4590"/>
+    <w:rsid w:val="00A14C75"/>
     <w:rsid w:val="00AE4B9A"/>
     <w:rsid w:val="00B17975"/>
     <w:rsid w:val="00B276A4"/>

</xml_diff>